<commit_message>
Alterações feitas ao relatório e a alguns exercicios
</commit_message>
<xml_diff>
--- a/Trabalho1/TPSI2-2122SI-Grupo07Fase1.docx
+++ b/Trabalho1/TPSI2-2122SI-Grupo07Fase1.docx
@@ -3521,14 +3521,27 @@
                             <w:r>
                               <w:t xml:space="preserve"> </w:t>
                             </w:r>
-                            <w:fldSimple w:instr=" SEQ Figura \* ARABIC ">
-                              <w:r>
-                                <w:rPr>
-                                  <w:noProof/>
-                                </w:rPr>
-                                <w:t>1</w:t>
-                              </w:r>
-                            </w:fldSimple>
+                            <w:r>
+                              <w:fldChar w:fldCharType="begin"/>
+                            </w:r>
+                            <w:r>
+                              <w:instrText xml:space="preserve"> SEQ Figura \* ARABIC </w:instrText>
+                            </w:r>
+                            <w:r>
+                              <w:fldChar w:fldCharType="separate"/>
+                            </w:r>
+                            <w:r>
+                              <w:rPr>
+                                <w:noProof/>
+                              </w:rPr>
+                              <w:t>1</w:t>
+                            </w:r>
+                            <w:r>
+                              <w:rPr>
+                                <w:noProof/>
+                              </w:rPr>
+                              <w:fldChar w:fldCharType="end"/>
+                            </w:r>
                             <w:r>
                               <w:t xml:space="preserve">- </w:t>
                             </w:r>
@@ -3566,7 +3579,7 @@
                 <v:stroke joinstyle="miter"/>
                 <v:path gradientshapeok="t" o:connecttype="rect"/>
               </v:shapetype>
-              <v:shape id="Caixa de texto 3" o:spid="_x0000_s1026" type="#_x0000_t202" style="position:absolute;margin-left:-81.45pt;margin-top:411.15pt;width:584.05pt;height:.05pt;z-index:-251654144;visibility:visible;mso-wrap-style:square;mso-wrap-distance-left:9pt;mso-wrap-distance-top:0;mso-wrap-distance-right:9pt;mso-wrap-distance-bottom:0;mso-position-horizontal:absolute;mso-position-horizontal-relative:text;mso-position-vertical:absolute;mso-position-vertical-relative:text;v-text-anchor:top" o:gfxdata="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" stroked="f">
+              <v:shape id="Caixa de texto 3" o:spid="_x0000_s1026" type="#_x0000_t202" style="position:absolute;margin-left:-81.45pt;margin-top:411.15pt;width:584.05pt;height:.05pt;z-index:-251654144;visibility:visible;mso-wrap-style:square;mso-wrap-distance-left:9pt;mso-wrap-distance-top:0;mso-wrap-distance-right:9pt;mso-wrap-distance-bottom:0;mso-position-horizontal:absolute;mso-position-horizontal-relative:text;mso-position-vertical:absolute;mso-position-vertical-relative:text;v-text-anchor:top" o:gfxdata="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" stroked="f">
                 <v:textbox style="mso-fit-shape-to-text:t" inset="0,0,0,0">
                   <w:txbxContent>
                     <w:p>
@@ -3582,14 +3595,27 @@
                       <w:r>
                         <w:t xml:space="preserve"> </w:t>
                       </w:r>
-                      <w:fldSimple w:instr=" SEQ Figura \* ARABIC ">
-                        <w:r>
-                          <w:rPr>
-                            <w:noProof/>
-                          </w:rPr>
-                          <w:t>1</w:t>
-                        </w:r>
-                      </w:fldSimple>
+                      <w:r>
+                        <w:fldChar w:fldCharType="begin"/>
+                      </w:r>
+                      <w:r>
+                        <w:instrText xml:space="preserve"> SEQ Figura \* ARABIC </w:instrText>
+                      </w:r>
+                      <w:r>
+                        <w:fldChar w:fldCharType="separate"/>
+                      </w:r>
+                      <w:r>
+                        <w:rPr>
+                          <w:noProof/>
+                        </w:rPr>
+                        <w:t>1</w:t>
+                      </w:r>
+                      <w:r>
+                        <w:rPr>
+                          <w:noProof/>
+                        </w:rPr>
+                        <w:fldChar w:fldCharType="end"/>
+                      </w:r>
                       <w:r>
                         <w:t xml:space="preserve">- </w:t>
                       </w:r>
@@ -3933,79 +3959,36 @@
           <w:szCs w:val="22"/>
           <w:lang w:val="pt-PT"/>
         </w:rPr>
+        <w:t>, parent_id, nome, data_aquisicao, marca, modelo</w:t>
+      </w:r>
+      <w:r>
+        <w:rPr>
+          <w:rFonts w:ascii="Consolas" w:hAnsi="Consolas" w:cs="Consolas"/>
+          <w:sz w:val="22"/>
+          <w:szCs w:val="22"/>
+          <w:lang w:val="pt-PT"/>
+        </w:rPr>
         <w:t xml:space="preserve">, </w:t>
       </w:r>
-      <w:r>
-        <w:rPr>
-          <w:rFonts w:ascii="Consolas" w:hAnsi="Consolas" w:cs="Consolas"/>
-          <w:sz w:val="22"/>
-          <w:szCs w:val="22"/>
-          <w:lang w:val="pt-PT"/>
-        </w:rPr>
-        <w:t xml:space="preserve">parent_id, </w:t>
-      </w:r>
-      <w:r>
-        <w:rPr>
-          <w:rFonts w:ascii="Consolas" w:hAnsi="Consolas" w:cs="Consolas"/>
-          <w:sz w:val="22"/>
-          <w:szCs w:val="22"/>
-          <w:lang w:val="pt-PT"/>
-        </w:rPr>
-        <w:t>nome, data_</w:t>
-      </w:r>
-      <w:r>
-        <w:rPr>
-          <w:rFonts w:ascii="Consolas" w:hAnsi="Consolas" w:cs="Consolas"/>
-          <w:sz w:val="22"/>
-          <w:szCs w:val="22"/>
-          <w:lang w:val="pt-PT"/>
-        </w:rPr>
-        <w:t>aquisicao</w:t>
-      </w:r>
-      <w:r>
-        <w:rPr>
-          <w:rFonts w:ascii="Consolas" w:hAnsi="Consolas" w:cs="Consolas"/>
-          <w:sz w:val="22"/>
-          <w:szCs w:val="22"/>
-          <w:lang w:val="pt-PT"/>
-        </w:rPr>
-        <w:t xml:space="preserve">, </w:t>
-      </w:r>
-      <w:r>
-        <w:rPr>
-          <w:rFonts w:ascii="Consolas" w:hAnsi="Consolas" w:cs="Consolas"/>
-          <w:sz w:val="22"/>
-          <w:szCs w:val="22"/>
-          <w:lang w:val="pt-PT"/>
-        </w:rPr>
-        <w:t>marca</w:t>
-      </w:r>
-      <w:r>
-        <w:rPr>
-          <w:rFonts w:ascii="Consolas" w:hAnsi="Consolas" w:cs="Consolas"/>
-          <w:sz w:val="22"/>
-          <w:szCs w:val="22"/>
-          <w:lang w:val="pt-PT"/>
-        </w:rPr>
-        <w:t xml:space="preserve">, </w:t>
-      </w:r>
-      <w:r>
-        <w:rPr>
-          <w:rFonts w:ascii="Consolas" w:hAnsi="Consolas" w:cs="Consolas"/>
-          <w:sz w:val="22"/>
-          <w:szCs w:val="22"/>
-          <w:lang w:val="pt-PT"/>
-        </w:rPr>
-        <w:t>modelo</w:t>
-      </w:r>
-      <w:r>
-        <w:rPr>
-          <w:rFonts w:ascii="Consolas" w:hAnsi="Consolas" w:cs="Consolas"/>
-          <w:sz w:val="22"/>
-          <w:szCs w:val="22"/>
-          <w:lang w:val="pt-PT"/>
-        </w:rPr>
-        <w:t xml:space="preserve">, localizacao, estado, </w:t>
+      <w:proofErr w:type="spellStart"/>
+      <w:r>
+        <w:rPr>
+          <w:rFonts w:ascii="Consolas" w:hAnsi="Consolas" w:cs="Consolas"/>
+          <w:sz w:val="22"/>
+          <w:szCs w:val="22"/>
+          <w:lang w:val="pt-PT"/>
+        </w:rPr>
+        <w:t>localizacao</w:t>
+      </w:r>
+      <w:proofErr w:type="spellEnd"/>
+      <w:r>
+        <w:rPr>
+          <w:rFonts w:ascii="Consolas" w:hAnsi="Consolas" w:cs="Consolas"/>
+          <w:sz w:val="22"/>
+          <w:szCs w:val="22"/>
+          <w:lang w:val="pt-PT"/>
+        </w:rPr>
+        <w:t xml:space="preserve">, estado, </w:t>
       </w:r>
       <w:proofErr w:type="spellStart"/>
       <w:r>
@@ -4202,15 +4185,25 @@
           <w:sz w:val="22"/>
           <w:szCs w:val="22"/>
         </w:rPr>
-        <w:t>s</w:t>
-      </w:r>
+        <w:t>só</w:t>
+      </w:r>
+      <w:proofErr w:type="spellEnd"/>
       <w:r>
         <w:rPr>
           <w:rFonts w:ascii="Consolas" w:hAnsi="Consolas"/>
           <w:sz w:val="22"/>
           <w:szCs w:val="22"/>
         </w:rPr>
-        <w:t>ó</w:t>
+        <w:t xml:space="preserve"> </w:t>
+      </w:r>
+      <w:proofErr w:type="spellStart"/>
+      <w:r>
+        <w:rPr>
+          <w:rFonts w:ascii="Consolas" w:hAnsi="Consolas"/>
+          <w:sz w:val="22"/>
+          <w:szCs w:val="22"/>
+        </w:rPr>
+        <w:t>pode</w:t>
       </w:r>
       <w:proofErr w:type="spellEnd"/>
       <w:r>
@@ -4228,7 +4221,7 @@
           <w:sz w:val="22"/>
           <w:szCs w:val="22"/>
         </w:rPr>
-        <w:t>pode</w:t>
+        <w:t>tomar</w:t>
       </w:r>
       <w:proofErr w:type="spellEnd"/>
       <w:r>
@@ -4237,7 +4230,7 @@
           <w:sz w:val="22"/>
           <w:szCs w:val="22"/>
         </w:rPr>
-        <w:t xml:space="preserve"> </w:t>
+        <w:t xml:space="preserve"> 2 </w:t>
       </w:r>
       <w:proofErr w:type="spellStart"/>
       <w:r>
@@ -4246,7 +4239,7 @@
           <w:sz w:val="22"/>
           <w:szCs w:val="22"/>
         </w:rPr>
-        <w:t>tomar</w:t>
+        <w:t>valores</w:t>
       </w:r>
       <w:proofErr w:type="spellEnd"/>
       <w:r>
@@ -4255,7 +4248,7 @@
           <w:sz w:val="22"/>
           <w:szCs w:val="22"/>
         </w:rPr>
-        <w:t xml:space="preserve"> 2 </w:t>
+        <w:t>: ‘0’ (</w:t>
       </w:r>
       <w:proofErr w:type="spellStart"/>
       <w:r>
@@ -4264,7 +4257,7 @@
           <w:sz w:val="22"/>
           <w:szCs w:val="22"/>
         </w:rPr>
-        <w:t>valores</w:t>
+        <w:t>desativado</w:t>
       </w:r>
       <w:proofErr w:type="spellEnd"/>
       <w:r>
@@ -4273,99 +4266,25 @@
           <w:sz w:val="22"/>
           <w:szCs w:val="22"/>
         </w:rPr>
-        <w:t xml:space="preserve">: </w:t>
-      </w:r>
+        <w:t xml:space="preserve">) </w:t>
+      </w:r>
+      <w:proofErr w:type="spellStart"/>
       <w:r>
         <w:rPr>
           <w:rFonts w:ascii="Consolas" w:hAnsi="Consolas"/>
           <w:sz w:val="22"/>
           <w:szCs w:val="22"/>
         </w:rPr>
-        <w:t>‘</w:t>
-      </w:r>
+        <w:t>ou</w:t>
+      </w:r>
+      <w:proofErr w:type="spellEnd"/>
       <w:r>
         <w:rPr>
           <w:rFonts w:ascii="Consolas" w:hAnsi="Consolas"/>
           <w:sz w:val="22"/>
           <w:szCs w:val="22"/>
         </w:rPr>
-        <w:t>0</w:t>
-      </w:r>
-      <w:r>
-        <w:rPr>
-          <w:rFonts w:ascii="Consolas" w:hAnsi="Consolas"/>
-          <w:sz w:val="22"/>
-          <w:szCs w:val="22"/>
-        </w:rPr>
-        <w:t>’</w:t>
-      </w:r>
-      <w:r>
-        <w:rPr>
-          <w:rFonts w:ascii="Consolas" w:hAnsi="Consolas"/>
-          <w:sz w:val="22"/>
-          <w:szCs w:val="22"/>
-        </w:rPr>
-        <w:t xml:space="preserve"> </w:t>
-      </w:r>
-      <w:r>
-        <w:rPr>
-          <w:rFonts w:ascii="Consolas" w:hAnsi="Consolas"/>
-          <w:sz w:val="22"/>
-          <w:szCs w:val="22"/>
-        </w:rPr>
-        <w:t>(</w:t>
-      </w:r>
-      <w:proofErr w:type="spellStart"/>
-      <w:r>
-        <w:rPr>
-          <w:rFonts w:ascii="Consolas" w:hAnsi="Consolas"/>
-          <w:sz w:val="22"/>
-          <w:szCs w:val="22"/>
-        </w:rPr>
-        <w:t>desativado</w:t>
-      </w:r>
-      <w:proofErr w:type="spellEnd"/>
-      <w:r>
-        <w:rPr>
-          <w:rFonts w:ascii="Consolas" w:hAnsi="Consolas"/>
-          <w:sz w:val="22"/>
-          <w:szCs w:val="22"/>
-        </w:rPr>
-        <w:t>)</w:t>
-      </w:r>
-      <w:r>
-        <w:rPr>
-          <w:rFonts w:ascii="Consolas" w:hAnsi="Consolas"/>
-          <w:sz w:val="22"/>
-          <w:szCs w:val="22"/>
-        </w:rPr>
-        <w:t xml:space="preserve"> </w:t>
-      </w:r>
-      <w:proofErr w:type="spellStart"/>
-      <w:r>
-        <w:rPr>
-          <w:rFonts w:ascii="Consolas" w:hAnsi="Consolas"/>
-          <w:sz w:val="22"/>
-          <w:szCs w:val="22"/>
-        </w:rPr>
-        <w:t>ou</w:t>
-      </w:r>
-      <w:proofErr w:type="spellEnd"/>
-      <w:r>
-        <w:rPr>
-          <w:rFonts w:ascii="Consolas" w:hAnsi="Consolas"/>
-          <w:sz w:val="22"/>
-          <w:szCs w:val="22"/>
-        </w:rPr>
-        <w:t xml:space="preserve"> ‘1’</w:t>
-      </w:r>
-      <w:r>
-        <w:rPr>
-          <w:rFonts w:ascii="Consolas" w:hAnsi="Consolas"/>
-          <w:sz w:val="22"/>
-          <w:szCs w:val="22"/>
-        </w:rPr>
-        <w:t xml:space="preserve"> (</w:t>
+        <w:t xml:space="preserve"> ‘1’ (</w:t>
       </w:r>
       <w:proofErr w:type="spellStart"/>
       <w:r>
@@ -4718,17 +4637,9 @@
           <w:szCs w:val="22"/>
           <w:lang w:val="pt-PT"/>
         </w:rPr>
-        <w:t>,</w:t>
-      </w:r>
-      <w:r>
-        <w:rPr>
-          <w:rFonts w:ascii="Consolas" w:hAnsi="Consolas" w:cs="Consolas"/>
-          <w:sz w:val="22"/>
-          <w:szCs w:val="22"/>
-          <w:lang w:val="pt-PT"/>
-        </w:rPr>
-        <w:t xml:space="preserve"> </w:t>
-      </w:r>
+        <w:t xml:space="preserve">, </w:t>
+      </w:r>
+      <w:proofErr w:type="spellStart"/>
       <w:r>
         <w:rPr>
           <w:rFonts w:ascii="Consolas" w:hAnsi="Consolas" w:cs="Consolas"/>
@@ -4738,6 +4649,7 @@
         </w:rPr>
         <w:t>localizacao</w:t>
       </w:r>
+      <w:proofErr w:type="spellEnd"/>
       <w:r>
         <w:rPr>
           <w:rFonts w:ascii="Consolas" w:hAnsi="Consolas" w:cs="Consolas"/>
@@ -4765,16 +4677,7 @@
           <w:szCs w:val="22"/>
           <w:lang w:val="pt-PT"/>
         </w:rPr>
-        <w:t>,</w:t>
-      </w:r>
-      <w:r>
-        <w:rPr>
-          <w:rFonts w:ascii="Consolas" w:hAnsi="Consolas" w:cs="Consolas"/>
-          <w:sz w:val="22"/>
-          <w:szCs w:val="22"/>
-          <w:lang w:val="pt-PT"/>
-        </w:rPr>
-        <w:t xml:space="preserve"> </w:t>
+        <w:t xml:space="preserve">, </w:t>
       </w:r>
       <w:proofErr w:type="spellStart"/>
       <w:r>
@@ -4954,16 +4857,7 @@
           <w:szCs w:val="22"/>
           <w:lang w:val="pt-PT"/>
         </w:rPr>
-        <w:t>,</w:t>
-      </w:r>
-      <w:r>
-        <w:rPr>
-          <w:rFonts w:ascii="Consolas" w:hAnsi="Consolas" w:cs="Consolas"/>
-          <w:sz w:val="22"/>
-          <w:szCs w:val="22"/>
-          <w:lang w:val="pt-PT"/>
-        </w:rPr>
-        <w:t xml:space="preserve"> </w:t>
+        <w:t xml:space="preserve">, </w:t>
       </w:r>
       <w:proofErr w:type="spellStart"/>
       <w:r>
@@ -5267,16 +5161,7 @@
           <w:szCs w:val="22"/>
           <w:lang w:val="pt-PT"/>
         </w:rPr>
-        <w:t xml:space="preserve"> descrição </w:t>
-      </w:r>
-      <w:r>
-        <w:rPr>
-          <w:rFonts w:ascii="Consolas" w:hAnsi="Consolas" w:cs="Consolas"/>
-          <w:sz w:val="22"/>
-          <w:szCs w:val="22"/>
-          <w:lang w:val="pt-PT"/>
-        </w:rPr>
-        <w:t>pode tomar como valores “avaria”, “rutura” ou “inspeção”</w:t>
+        <w:t xml:space="preserve"> descrição pode tomar como valores “avaria”, “rutura” ou “inspeção”</w:t>
       </w:r>
     </w:p>
     <w:p>
@@ -5334,25 +5219,7 @@
           <w:szCs w:val="22"/>
           <w:lang w:val="pt-PT"/>
         </w:rPr>
-        <w:t xml:space="preserve"> </w:t>
-      </w:r>
-      <w:r>
-        <w:rPr>
-          <w:rFonts w:ascii="Consolas" w:hAnsi="Consolas" w:cs="Consolas"/>
-          <w:sz w:val="22"/>
-          <w:szCs w:val="22"/>
-          <w:lang w:val="pt-PT"/>
-        </w:rPr>
-        <w:t>estado</w:t>
-      </w:r>
-      <w:r>
-        <w:rPr>
-          <w:rFonts w:ascii="Consolas" w:hAnsi="Consolas" w:cs="Consolas"/>
-          <w:sz w:val="22"/>
-          <w:szCs w:val="22"/>
-          <w:lang w:val="pt-PT"/>
-        </w:rPr>
-        <w:t xml:space="preserve"> </w:t>
+        <w:t xml:space="preserve"> estado </w:t>
       </w:r>
       <w:r>
         <w:rPr>
@@ -5573,16 +5440,7 @@
           <w:szCs w:val="22"/>
           <w:lang w:val="pt-PT"/>
         </w:rPr>
-        <w:t>inici</w:t>
-      </w:r>
-      <w:r>
-        <w:rPr>
-          <w:rFonts w:ascii="Consolas" w:hAnsi="Consolas" w:cs="Consolas"/>
-          <w:sz w:val="22"/>
-          <w:szCs w:val="22"/>
-          <w:lang w:val="pt-PT"/>
-        </w:rPr>
-        <w:t>o</w:t>
+        <w:t>inicio</w:t>
       </w:r>
       <w:proofErr w:type="spellEnd"/>
       <w:proofErr w:type="gramEnd"/>
@@ -5593,16 +5451,7 @@
           <w:szCs w:val="22"/>
           <w:lang w:val="pt-PT"/>
         </w:rPr>
-        <w:t>,</w:t>
-      </w:r>
-      <w:r>
-        <w:rPr>
-          <w:rFonts w:ascii="Consolas" w:hAnsi="Consolas" w:cs="Consolas"/>
-          <w:sz w:val="22"/>
-          <w:szCs w:val="22"/>
-          <w:lang w:val="pt-PT"/>
-        </w:rPr>
-        <w:t xml:space="preserve"> </w:t>
+        <w:t xml:space="preserve">, </w:t>
       </w:r>
       <w:proofErr w:type="spellStart"/>
       <w:r>
@@ -5686,25 +5535,7 @@
           <w:szCs w:val="22"/>
           <w:lang w:val="pt-PT"/>
         </w:rPr>
-        <w:t xml:space="preserve"> </w:t>
-      </w:r>
-      <w:r>
-        <w:rPr>
-          <w:rFonts w:ascii="Consolas" w:hAnsi="Consolas" w:cs="Consolas"/>
-          <w:sz w:val="22"/>
-          <w:szCs w:val="22"/>
-          <w:lang w:val="pt-PT"/>
-        </w:rPr>
-        <w:t>referencia</w:t>
-      </w:r>
-      <w:r>
-        <w:rPr>
-          <w:rFonts w:ascii="Consolas" w:hAnsi="Consolas" w:cs="Consolas"/>
-          <w:sz w:val="22"/>
-          <w:szCs w:val="22"/>
-          <w:lang w:val="pt-PT"/>
-        </w:rPr>
-        <w:t xml:space="preserve"> Equipa(id)</w:t>
+        <w:t xml:space="preserve"> referencia Equipa(id)</w:t>
       </w:r>
     </w:p>
     <w:p>
@@ -5729,14 +5560,6 @@
           <w:lang w:val="pt-PT"/>
         </w:rPr>
         <w:tab/>
-      </w:r>
-      <w:r>
-        <w:rPr>
-          <w:rFonts w:ascii="Consolas" w:hAnsi="Consolas" w:cs="Consolas"/>
-          <w:sz w:val="22"/>
-          <w:szCs w:val="22"/>
-          <w:lang w:val="pt-PT"/>
-        </w:rPr>
         <w:t xml:space="preserve">    </w:t>
       </w:r>
       <w:proofErr w:type="spellStart"/>
@@ -6041,16 +5864,7 @@
           <w:szCs w:val="22"/>
           <w:lang w:val="pt-PT"/>
         </w:rPr>
-        <w:t xml:space="preserve">: </w:t>
-      </w:r>
-      <w:r>
-        <w:rPr>
-          <w:rFonts w:ascii="Consolas" w:hAnsi="Consolas" w:cs="Consolas"/>
-          <w:sz w:val="22"/>
-          <w:szCs w:val="22"/>
-          <w:lang w:val="pt-PT"/>
-        </w:rPr>
-        <w:t xml:space="preserve">id referencia </w:t>
+        <w:t xml:space="preserve">: id referencia </w:t>
       </w:r>
       <w:proofErr w:type="spellStart"/>
       <w:r>
@@ -6406,25 +6220,7 @@
           <w:szCs w:val="22"/>
           <w:lang w:val="pt-PT"/>
         </w:rPr>
-        <w:t xml:space="preserve"> referen</w:t>
-      </w:r>
-      <w:r>
-        <w:rPr>
-          <w:rFonts w:ascii="Consolas" w:hAnsi="Consolas" w:cs="Consolas"/>
-          <w:sz w:val="22"/>
-          <w:szCs w:val="22"/>
-          <w:lang w:val="pt-PT"/>
-        </w:rPr>
-        <w:t>ciam</w:t>
-      </w:r>
-      <w:r>
-        <w:rPr>
-          <w:rFonts w:ascii="Consolas" w:hAnsi="Consolas" w:cs="Consolas"/>
-          <w:sz w:val="22"/>
-          <w:szCs w:val="22"/>
-          <w:lang w:val="pt-PT"/>
-        </w:rPr>
-        <w:t xml:space="preserve"> </w:t>
+        <w:t xml:space="preserve"> referenciam </w:t>
       </w:r>
       <w:proofErr w:type="spellStart"/>
       <w:proofErr w:type="gramStart"/>
@@ -6624,6 +6420,7 @@
         <w:autoSpaceDN w:val="0"/>
         <w:adjustRightInd w:val="0"/>
         <w:spacing w:after="0" w:line="276" w:lineRule="auto"/>
+        <w:ind w:firstLine="720"/>
         <w:jc w:val="both"/>
         <w:rPr>
           <w:rFonts w:ascii="Consolas" w:hAnsi="Consolas" w:cs="CenturyGothic"/>
@@ -6682,13 +6479,6 @@
     </w:p>
     <w:p>
       <w:pPr>
-        <w:rPr>
-          <w:lang w:val="pt-PT"/>
-        </w:rPr>
-      </w:pPr>
-    </w:p>
-    <w:p>
-      <w:pPr>
         <w:pStyle w:val="Ttulo2"/>
         <w:rPr>
           <w:lang w:val="pt-PT"/>
@@ -6705,6 +6495,7 @@
     </w:p>
     <w:p>
       <w:pPr>
+        <w:ind w:firstLine="720"/>
         <w:jc w:val="both"/>
         <w:rPr>
           <w:rFonts w:ascii="Consolas" w:hAnsi="Consolas" w:cs="CenturyGothic"/>
@@ -6774,11 +6565,128 @@
     </w:p>
     <w:p>
       <w:pPr>
+        <w:pStyle w:val="Ttulo2"/>
+        <w:rPr>
+          <w:lang w:val="pt-PT"/>
+        </w:rPr>
+      </w:pPr>
+      <w:bookmarkStart w:id="10" w:name="_Toc89640563"/>
+      <w:r>
+        <w:rPr>
+          <w:lang w:val="pt-PT"/>
+        </w:rPr>
+        <w:t>Exercício C</w:t>
+      </w:r>
+      <w:bookmarkEnd w:id="10"/>
+    </w:p>
+    <w:p>
+      <w:pPr>
+        <w:spacing w:line="276" w:lineRule="auto"/>
+        <w:ind w:firstLine="720"/>
         <w:jc w:val="both"/>
         <w:rPr>
-          <w:rFonts w:cs="CenturyGothic"/>
-          <w:sz w:val="23"/>
-          <w:szCs w:val="23"/>
+          <w:rFonts w:ascii="Consolas" w:hAnsi="Consolas"/>
+          <w:sz w:val="24"/>
+          <w:szCs w:val="24"/>
+          <w:lang w:val="pt-PT"/>
+        </w:rPr>
+      </w:pPr>
+      <w:r>
+        <w:rPr>
+          <w:rFonts w:ascii="Consolas" w:hAnsi="Consolas"/>
+          <w:sz w:val="24"/>
+          <w:szCs w:val="24"/>
+          <w:lang w:val="pt-PT"/>
+        </w:rPr>
+        <w:t xml:space="preserve">Neste exercício criámos um </w:t>
+      </w:r>
+      <w:r>
+        <w:rPr>
+          <w:rFonts w:ascii="Consolas" w:hAnsi="Consolas"/>
+          <w:sz w:val="24"/>
+          <w:szCs w:val="24"/>
+          <w:lang w:val="pt-PT"/>
+        </w:rPr>
+        <w:t xml:space="preserve">ficheiro </w:t>
+      </w:r>
+      <w:proofErr w:type="spellStart"/>
+      <w:r>
+        <w:rPr>
+          <w:rFonts w:ascii="Consolas" w:hAnsi="Consolas"/>
+          <w:sz w:val="24"/>
+          <w:szCs w:val="24"/>
+          <w:lang w:val="pt-PT"/>
+        </w:rPr>
+        <w:t>populate</w:t>
+      </w:r>
+      <w:r>
+        <w:rPr>
+          <w:rFonts w:ascii="Consolas" w:hAnsi="Consolas"/>
+          <w:sz w:val="24"/>
+          <w:szCs w:val="24"/>
+          <w:lang w:val="pt-PT"/>
+        </w:rPr>
+        <w:t>_</w:t>
+      </w:r>
+      <w:r>
+        <w:rPr>
+          <w:rFonts w:ascii="Consolas" w:hAnsi="Consolas"/>
+          <w:sz w:val="24"/>
+          <w:szCs w:val="24"/>
+          <w:lang w:val="pt-PT"/>
+        </w:rPr>
+        <w:t>tables</w:t>
+      </w:r>
+      <w:r>
+        <w:rPr>
+          <w:rFonts w:ascii="Consolas" w:hAnsi="Consolas"/>
+          <w:sz w:val="24"/>
+          <w:szCs w:val="24"/>
+          <w:lang w:val="pt-PT"/>
+        </w:rPr>
+        <w:t>.sql</w:t>
+      </w:r>
+      <w:proofErr w:type="spellEnd"/>
+      <w:r>
+        <w:rPr>
+          <w:rFonts w:ascii="Consolas" w:hAnsi="Consolas"/>
+          <w:sz w:val="24"/>
+          <w:szCs w:val="24"/>
+          <w:lang w:val="pt-PT"/>
+        </w:rPr>
+        <w:t>, onde foram inseridos</w:t>
+      </w:r>
+      <w:r>
+        <w:rPr>
+          <w:rFonts w:ascii="Consolas" w:hAnsi="Consolas"/>
+          <w:sz w:val="24"/>
+          <w:szCs w:val="24"/>
+          <w:lang w:val="pt-PT"/>
+        </w:rPr>
+        <w:t xml:space="preserve"> dados na</w:t>
+      </w:r>
+      <w:r>
+        <w:rPr>
+          <w:rFonts w:ascii="Consolas" w:hAnsi="Consolas"/>
+          <w:sz w:val="24"/>
+          <w:szCs w:val="24"/>
+          <w:lang w:val="pt-PT"/>
+        </w:rPr>
+        <w:t>s tabelas, de forma a</w:t>
+      </w:r>
+      <w:r>
+        <w:rPr>
+          <w:rFonts w:ascii="Consolas" w:hAnsi="Consolas"/>
+          <w:sz w:val="24"/>
+          <w:szCs w:val="24"/>
+          <w:lang w:val="pt-PT"/>
+        </w:rPr>
+        <w:t xml:space="preserve"> servirem como alvo de teste de alguns dos exercícios.</w:t>
+      </w:r>
+    </w:p>
+    <w:p>
+      <w:pPr>
+        <w:rPr>
           <w:lang w:val="pt-PT"/>
         </w:rPr>
       </w:pPr>
@@ -6790,18 +6698,60 @@
           <w:lang w:val="pt-PT"/>
         </w:rPr>
       </w:pPr>
-      <w:bookmarkStart w:id="10" w:name="_Toc89640563"/>
-      <w:r>
-        <w:rPr>
-          <w:lang w:val="pt-PT"/>
-        </w:rPr>
-        <w:t>Exercício C</w:t>
-      </w:r>
-      <w:bookmarkEnd w:id="10"/>
+      <w:r>
+        <w:rPr>
+          <w:lang w:val="pt-PT"/>
+        </w:rPr>
+        <w:t xml:space="preserve">Exercício </w:t>
+      </w:r>
+      <w:r>
+        <w:rPr>
+          <w:lang w:val="pt-PT"/>
+        </w:rPr>
+        <w:t>D</w:t>
+      </w:r>
+    </w:p>
+    <w:p>
+      <w:pPr>
+        <w:rPr>
+          <w:lang w:val="pt-PT"/>
+        </w:rPr>
+      </w:pPr>
+      <w:r>
+        <w:rPr>
+          <w:rFonts w:ascii="Consolas" w:hAnsi="Consolas"/>
+          <w:sz w:val="24"/>
+          <w:szCs w:val="24"/>
+          <w:lang w:val="pt-PT"/>
+        </w:rPr>
+        <w:tab/>
+      </w:r>
+    </w:p>
+    <w:p>
+      <w:pPr>
+        <w:pStyle w:val="Ttulo2"/>
+        <w:rPr>
+          <w:lang w:val="pt-PT"/>
+        </w:rPr>
+      </w:pPr>
+      <w:r>
+        <w:rPr>
+          <w:lang w:val="pt-PT"/>
+        </w:rPr>
+        <w:t xml:space="preserve">Exercício </w:t>
+      </w:r>
+      <w:r>
+        <w:rPr>
+          <w:lang w:val="pt-PT"/>
+        </w:rPr>
+        <w:t>E</w:t>
+      </w:r>
     </w:p>
     <w:p>
       <w:pPr>
         <w:spacing w:line="276" w:lineRule="auto"/>
+        <w:ind w:firstLine="720"/>
+        <w:jc w:val="both"/>
         <w:rPr>
           <w:rFonts w:ascii="Consolas" w:hAnsi="Consolas"/>
           <w:sz w:val="24"/>
@@ -6816,7 +6766,7 @@
           <w:szCs w:val="24"/>
           <w:lang w:val="pt-PT"/>
         </w:rPr>
-        <w:t xml:space="preserve">Neste exercício criámos um </w:t>
+        <w:t xml:space="preserve">Atendendo ao objetivo de retornar o código de uma equipa livre, dada a descrição de uma intervenção, procedeu-se à criação de uma função que verifica quais as equipas que têm </w:t>
       </w:r>
       <w:r>
         <w:rPr>
@@ -6825,7 +6775,113 @@
           <w:szCs w:val="24"/>
           <w:lang w:val="pt-PT"/>
         </w:rPr>
-        <w:t xml:space="preserve">ficheiro </w:t>
+        <w:t>menos de três</w:t>
+      </w:r>
+      <w:r>
+        <w:rPr>
+          <w:rFonts w:ascii="Consolas" w:hAnsi="Consolas"/>
+          <w:sz w:val="24"/>
+          <w:szCs w:val="24"/>
+          <w:lang w:val="pt-PT"/>
+        </w:rPr>
+        <w:t xml:space="preserve"> intervenç</w:t>
+      </w:r>
+      <w:r>
+        <w:rPr>
+          <w:rFonts w:ascii="Consolas" w:hAnsi="Consolas"/>
+          <w:sz w:val="24"/>
+          <w:szCs w:val="24"/>
+          <w:lang w:val="pt-PT"/>
+        </w:rPr>
+        <w:t>ões</w:t>
+      </w:r>
+      <w:r>
+        <w:rPr>
+          <w:rFonts w:ascii="Consolas" w:hAnsi="Consolas"/>
+          <w:sz w:val="24"/>
+          <w:szCs w:val="24"/>
+          <w:lang w:val="pt-PT"/>
+        </w:rPr>
+        <w:t xml:space="preserve"> atribuída</w:t>
+      </w:r>
+      <w:r>
+        <w:rPr>
+          <w:rFonts w:ascii="Consolas" w:hAnsi="Consolas"/>
+          <w:sz w:val="24"/>
+          <w:szCs w:val="24"/>
+          <w:lang w:val="pt-PT"/>
+        </w:rPr>
+        <w:t>s. Neste exercício ficou em falta a verificação da data da intervenção, devendo esta retornar a equipa que teve uma intervenção atribuída há mais tempo.</w:t>
+      </w:r>
+    </w:p>
+    <w:p>
+      <w:pPr>
+        <w:pStyle w:val="Ttulo2"/>
+        <w:rPr>
+          <w:lang w:val="pt-PT"/>
+        </w:rPr>
+      </w:pPr>
+      <w:r>
+        <w:rPr>
+          <w:lang w:val="pt-PT"/>
+        </w:rPr>
+        <w:t xml:space="preserve">Exercício </w:t>
+      </w:r>
+      <w:r>
+        <w:rPr>
+          <w:lang w:val="pt-PT"/>
+        </w:rPr>
+        <w:t>F</w:t>
+      </w:r>
+    </w:p>
+    <w:p>
+      <w:pPr>
+        <w:jc w:val="both"/>
+        <w:rPr>
+          <w:lang w:val="pt-PT"/>
+        </w:rPr>
+      </w:pPr>
+      <w:r>
+        <w:rPr>
+          <w:lang w:val="pt-PT"/>
+        </w:rPr>
+        <w:tab/>
+      </w:r>
+      <w:r>
+        <w:rPr>
+          <w:rFonts w:ascii="Consolas" w:hAnsi="Consolas"/>
+          <w:sz w:val="24"/>
+          <w:szCs w:val="24"/>
+          <w:lang w:val="pt-PT"/>
+        </w:rPr>
+        <w:t>Neste exercício foi necessário recorrer à função do exercício E, de forma a poder obter o código de uma equipa disponível para realizar a intervenção</w:t>
+      </w:r>
+      <w:r>
+        <w:rPr>
+          <w:rFonts w:ascii="Consolas" w:hAnsi="Consolas"/>
+          <w:sz w:val="24"/>
+          <w:szCs w:val="24"/>
+          <w:lang w:val="pt-PT"/>
+        </w:rPr>
+        <w:t>, e a uma função auxiliar para gerar o id da intervenção</w:t>
+      </w:r>
+      <w:r>
+        <w:rPr>
+          <w:rFonts w:ascii="Consolas" w:hAnsi="Consolas"/>
+          <w:sz w:val="24"/>
+          <w:szCs w:val="24"/>
+          <w:lang w:val="pt-PT"/>
+        </w:rPr>
+        <w:t>.</w:t>
+      </w:r>
+      <w:r>
+        <w:rPr>
+          <w:rFonts w:ascii="Consolas" w:hAnsi="Consolas"/>
+          <w:sz w:val="24"/>
+          <w:szCs w:val="24"/>
+          <w:lang w:val="pt-PT"/>
+        </w:rPr>
+        <w:t xml:space="preserve"> Caso a função do exercício E retorne </w:t>
       </w:r>
       <w:proofErr w:type="spellStart"/>
       <w:r>
@@ -6835,8 +6891,9 @@
           <w:szCs w:val="24"/>
           <w:lang w:val="pt-PT"/>
         </w:rPr>
-        <w:t>populate</w:t>
-      </w:r>
+        <w:t>null</w:t>
+      </w:r>
+      <w:proofErr w:type="spellEnd"/>
       <w:r>
         <w:rPr>
           <w:rFonts w:ascii="Consolas" w:hAnsi="Consolas"/>
@@ -6844,8 +6901,9 @@
           <w:szCs w:val="24"/>
           <w:lang w:val="pt-PT"/>
         </w:rPr>
-        <w:t>_</w:t>
-      </w:r>
+        <w:t xml:space="preserve">, o estado da intervenção é definido como “por atribuir”. Caso contrário, a intervenção é inserida na tabela </w:t>
+      </w:r>
+      <w:proofErr w:type="spellStart"/>
       <w:r>
         <w:rPr>
           <w:rFonts w:ascii="Consolas" w:hAnsi="Consolas"/>
@@ -6853,8 +6911,9 @@
           <w:szCs w:val="24"/>
           <w:lang w:val="pt-PT"/>
         </w:rPr>
-        <w:t>tables</w:t>
-      </w:r>
+        <w:t>Intervencao</w:t>
+      </w:r>
+      <w:proofErr w:type="spellEnd"/>
       <w:r>
         <w:rPr>
           <w:rFonts w:ascii="Consolas" w:hAnsi="Consolas"/>
@@ -6862,7 +6921,17 @@
           <w:szCs w:val="24"/>
           <w:lang w:val="pt-PT"/>
         </w:rPr>
-        <w:t>.sql</w:t>
+        <w:t xml:space="preserve">, bem como na tabela </w:t>
+      </w:r>
+      <w:proofErr w:type="spellStart"/>
+      <w:r>
+        <w:rPr>
+          <w:rFonts w:ascii="Consolas" w:hAnsi="Consolas"/>
+          <w:sz w:val="24"/>
+          <w:szCs w:val="24"/>
+          <w:lang w:val="pt-PT"/>
+        </w:rPr>
+        <w:t>IntervencaoEquipa</w:t>
       </w:r>
       <w:proofErr w:type="spellEnd"/>
       <w:r>
@@ -6872,8 +6941,9 @@
           <w:szCs w:val="24"/>
           <w:lang w:val="pt-PT"/>
         </w:rPr>
-        <w:t>, onde foram inseridos</w:t>
-      </w:r>
+        <w:t xml:space="preserve"> onde é associada à equipa que a vai realizar. É também atualizado o valor </w:t>
+      </w:r>
+      <w:proofErr w:type="spellStart"/>
       <w:r>
         <w:rPr>
           <w:rFonts w:ascii="Consolas" w:hAnsi="Consolas"/>
@@ -6881,8 +6951,9 @@
           <w:szCs w:val="24"/>
           <w:lang w:val="pt-PT"/>
         </w:rPr>
-        <w:t xml:space="preserve"> dados na</w:t>
-      </w:r>
+        <w:t>intervencoes_atribuidas</w:t>
+      </w:r>
+      <w:proofErr w:type="spellEnd"/>
       <w:r>
         <w:rPr>
           <w:rFonts w:ascii="Consolas" w:hAnsi="Consolas"/>
@@ -6890,38 +6961,154 @@
           <w:szCs w:val="24"/>
           <w:lang w:val="pt-PT"/>
         </w:rPr>
-        <w:t>s tabelas, de forma a</w:t>
-      </w:r>
-      <w:r>
+        <w:t xml:space="preserve"> da equipa em questão.</w:t>
+      </w:r>
+    </w:p>
+    <w:p>
+      <w:pPr>
+        <w:pStyle w:val="Ttulo2"/>
+        <w:rPr>
+          <w:lang w:val="pt-PT"/>
+        </w:rPr>
+      </w:pPr>
+      <w:r>
+        <w:rPr>
+          <w:lang w:val="pt-PT"/>
+        </w:rPr>
+        <w:lastRenderedPageBreak/>
+        <w:t xml:space="preserve">Exercício </w:t>
+      </w:r>
+      <w:r>
+        <w:rPr>
+          <w:lang w:val="pt-PT"/>
+        </w:rPr>
+        <w:t>G</w:t>
+      </w:r>
+    </w:p>
+    <w:p>
+      <w:pPr>
+        <w:ind w:firstLine="720"/>
+        <w:jc w:val="both"/>
         <w:rPr>
           <w:rFonts w:ascii="Consolas" w:hAnsi="Consolas"/>
           <w:sz w:val="24"/>
           <w:szCs w:val="24"/>
           <w:lang w:val="pt-PT"/>
         </w:rPr>
-        <w:t xml:space="preserve"> servirem como alvo de teste de alguns dos exercícios.</w:t>
-      </w:r>
-    </w:p>
-    <w:p>
-      <w:pPr>
-        <w:rPr>
-          <w:lang w:val="pt-PT"/>
-        </w:rPr>
-      </w:pPr>
-    </w:p>
-    <w:p>
-      <w:pPr>
-        <w:rPr>
-          <w:lang w:val="pt-PT"/>
-        </w:rPr>
-      </w:pPr>
-    </w:p>
-    <w:p>
-      <w:pPr>
-        <w:rPr>
-          <w:lang w:val="pt-PT"/>
-        </w:rPr>
-      </w:pPr>
+      </w:pPr>
+      <w:r>
+        <w:rPr>
+          <w:rFonts w:ascii="Consolas" w:hAnsi="Consolas"/>
+          <w:sz w:val="24"/>
+          <w:szCs w:val="24"/>
+          <w:lang w:val="pt-PT"/>
+        </w:rPr>
+        <w:t xml:space="preserve">De forma a poder adicionar-se uma nova equipa, foi criado o </w:t>
+      </w:r>
+      <w:proofErr w:type="spellStart"/>
+      <w:r>
+        <w:rPr>
+          <w:rFonts w:ascii="Consolas" w:hAnsi="Consolas"/>
+          <w:i/>
+          <w:iCs/>
+          <w:sz w:val="24"/>
+          <w:szCs w:val="24"/>
+          <w:lang w:val="pt-PT"/>
+        </w:rPr>
+        <w:t>procedure</w:t>
+      </w:r>
+      <w:proofErr w:type="spellEnd"/>
+      <w:r>
+        <w:rPr>
+          <w:rFonts w:ascii="Consolas" w:hAnsi="Consolas"/>
+          <w:sz w:val="24"/>
+          <w:szCs w:val="24"/>
+          <w:lang w:val="pt-PT"/>
+        </w:rPr>
+        <w:t xml:space="preserve"> </w:t>
+      </w:r>
+      <w:proofErr w:type="spellStart"/>
+      <w:r>
+        <w:rPr>
+          <w:rFonts w:ascii="Consolas" w:hAnsi="Consolas"/>
+          <w:sz w:val="24"/>
+          <w:szCs w:val="24"/>
+          <w:lang w:val="pt-PT"/>
+        </w:rPr>
+        <w:t>addNewTeam</w:t>
+      </w:r>
+      <w:proofErr w:type="spellEnd"/>
+      <w:r>
+        <w:rPr>
+          <w:rFonts w:ascii="Consolas" w:hAnsi="Consolas"/>
+          <w:sz w:val="24"/>
+          <w:szCs w:val="24"/>
+          <w:lang w:val="pt-PT"/>
+        </w:rPr>
+        <w:t xml:space="preserve"> que tem o auxílio de uma função auxiliar para gerar o id da mesma. Esta é inicializada sem qualquer intervenção atribuída, mas com a localização inserida como parâmetro no </w:t>
+      </w:r>
+      <w:proofErr w:type="spellStart"/>
+      <w:r>
+        <w:rPr>
+          <w:rFonts w:ascii="Consolas" w:hAnsi="Consolas"/>
+          <w:i/>
+          <w:iCs/>
+          <w:sz w:val="24"/>
+          <w:szCs w:val="24"/>
+          <w:lang w:val="pt-PT"/>
+        </w:rPr>
+        <w:t>procedure</w:t>
+      </w:r>
+      <w:proofErr w:type="spellEnd"/>
+      <w:r>
+        <w:rPr>
+          <w:rFonts w:ascii="Consolas" w:hAnsi="Consolas"/>
+          <w:i/>
+          <w:iCs/>
+          <w:sz w:val="24"/>
+          <w:szCs w:val="24"/>
+          <w:lang w:val="pt-PT"/>
+        </w:rPr>
+        <w:t>.</w:t>
+      </w:r>
+    </w:p>
+    <w:p>
+      <w:pPr>
+        <w:pStyle w:val="Ttulo2"/>
+        <w:rPr>
+          <w:lang w:val="pt-PT"/>
+        </w:rPr>
+      </w:pPr>
+      <w:r>
+        <w:rPr>
+          <w:lang w:val="pt-PT"/>
+        </w:rPr>
+        <w:t xml:space="preserve">Exercício </w:t>
+      </w:r>
+      <w:r>
+        <w:rPr>
+          <w:lang w:val="pt-PT"/>
+        </w:rPr>
+        <w:t>H</w:t>
+      </w:r>
+    </w:p>
+    <w:p>
+      <w:pPr>
+        <w:ind w:firstLine="720"/>
+        <w:jc w:val="both"/>
+        <w:rPr>
+          <w:lang w:val="pt-PT"/>
+        </w:rPr>
+      </w:pPr>
+      <w:r>
+        <w:rPr>
+          <w:rFonts w:ascii="Consolas" w:hAnsi="Consolas"/>
+          <w:sz w:val="24"/>
+          <w:szCs w:val="24"/>
+          <w:lang w:val="pt-PT"/>
+        </w:rPr>
+        <w:t>Atendendo</w:t>
+      </w:r>
     </w:p>
     <w:p>
       <w:pPr>
@@ -7369,40 +7556,7 @@
             <w:szCs w:val="24"/>
             <w:lang w:val="pt-PT"/>
           </w:rPr>
-          <w:t>Microsoft PowerPoi</w:t>
-        </w:r>
-        <w:r>
-          <w:rPr>
-            <w:rStyle w:val="Hiperligao"/>
-            <w:rFonts w:ascii="Consolas" w:hAnsi="Consolas"/>
-            <w:color w:val="auto"/>
-            <w:sz w:val="24"/>
-            <w:szCs w:val="24"/>
-            <w:lang w:val="pt-PT"/>
-          </w:rPr>
-          <w:t>n</w:t>
-        </w:r>
-        <w:r>
-          <w:rPr>
-            <w:rStyle w:val="Hiperligao"/>
-            <w:rFonts w:ascii="Consolas" w:hAnsi="Consolas"/>
-            <w:color w:val="auto"/>
-            <w:sz w:val="24"/>
-            <w:szCs w:val="24"/>
-            <w:lang w:val="pt-PT"/>
-          </w:rPr>
-          <w:t>t</w:t>
-        </w:r>
-        <w:r>
-          <w:rPr>
-            <w:rStyle w:val="Hiperligao"/>
-            <w:rFonts w:ascii="Consolas" w:hAnsi="Consolas"/>
-            <w:color w:val="auto"/>
-            <w:sz w:val="24"/>
-            <w:szCs w:val="24"/>
-            <w:lang w:val="pt-PT"/>
-          </w:rPr>
-          <w:t xml:space="preserve"> - bd2_processamento-de-transacoes.ppt [Modo de Compatibilidade] (ufop.br)</w:t>
+          <w:t>Microsoft PowerPoint - bd2_processamento-de-transacoes.ppt [Modo de Compatibilidade] (ufop.br)</w:t>
         </w:r>
       </w:hyperlink>
     </w:p>
@@ -7430,27 +7584,7 @@
             <w:sz w:val="24"/>
             <w:szCs w:val="24"/>
           </w:rPr>
-          <w:t>bd_transac</w:t>
-        </w:r>
-        <w:r>
-          <w:rPr>
-            <w:rStyle w:val="Hiperligao"/>
-            <w:rFonts w:ascii="Consolas" w:hAnsi="Consolas"/>
-            <w:color w:val="auto"/>
-            <w:sz w:val="24"/>
-            <w:szCs w:val="24"/>
-          </w:rPr>
-          <w:t>t</w:t>
-        </w:r>
-        <w:r>
-          <w:rPr>
-            <w:rStyle w:val="Hiperligao"/>
-            <w:rFonts w:ascii="Consolas" w:hAnsi="Consolas"/>
-            <w:color w:val="auto"/>
-            <w:sz w:val="24"/>
-            <w:szCs w:val="24"/>
-          </w:rPr>
-          <w:t>ions</w:t>
+          <w:t>bd_transactions</w:t>
         </w:r>
         <w:proofErr w:type="spellEnd"/>
         <w:r>
@@ -7994,7 +8128,7 @@
   <w:style w:type="paragraph" w:default="1" w:styleId="Normal">
     <w:name w:val="Normal"/>
     <w:qFormat/>
-    <w:rsid w:val="00D64A2A"/>
+    <w:rsid w:val="00331410"/>
   </w:style>
   <w:style w:type="paragraph" w:styleId="Ttulo1">
     <w:name w:val="heading 1"/>
@@ -8927,21 +9061,6 @@
 </file>
 
 <file path=customXml/item1.xml><?xml version="1.0" encoding="utf-8"?>
-<?mso-contentType ?>
-<FormTemplates xmlns="http://schemas.microsoft.com/sharepoint/v3/contenttype/forms">
-  <Display>DocumentLibraryForm</Display>
-  <Edit>DocumentLibraryForm</Edit>
-  <New>DocumentLibraryForm</New>
-</FormTemplates>
-</file>
-
-<file path=customXml/item2.xml><?xml version="1.0" encoding="utf-8"?>
-<p:properties xmlns:p="http://schemas.microsoft.com/office/2006/metadata/properties" xmlns:xsi="http://www.w3.org/2001/XMLSchema-instance" xmlns:pc="http://schemas.microsoft.com/office/infopath/2007/PartnerControls">
-  <documentManagement/>
-</p:properties>
-</file>
-
-<file path=customXml/item3.xml><?xml version="1.0" encoding="utf-8"?>
 <ct:contentTypeSchema xmlns:ct="http://schemas.microsoft.com/office/2006/metadata/contentType" xmlns:ma="http://schemas.microsoft.com/office/2006/metadata/properties/metaAttributes" ct:_="" ma:_="" ma:contentTypeName="Documento" ma:contentTypeID="0x0101007A7CC85D42530E46BEDBCAA4D19187E0" ma:contentTypeVersion="10" ma:contentTypeDescription="Criar um novo documento." ma:contentTypeScope="" ma:versionID="4906ecf1099d517b74ac4271255c9f17">
   <xsd:schema xmlns:xsd="http://www.w3.org/2001/XMLSchema" xmlns:xs="http://www.w3.org/2001/XMLSchema" xmlns:p="http://schemas.microsoft.com/office/2006/metadata/properties" xmlns:ns3="7da03363-e424-4082-a5f9-36c1f6e4f516" xmlns:ns4="fe2b9c42-ffac-4b87-8178-b915d62608c7" targetNamespace="http://schemas.microsoft.com/office/2006/metadata/properties" ma:root="true" ma:fieldsID="975ec86c24b9ca57621168fb5a07c1e9" ns3:_="" ns4:_="">
     <xsd:import namespace="7da03363-e424-4082-a5f9-36c1f6e4f516"/>
@@ -9144,28 +9263,26 @@
 </ct:contentTypeSchema>
 </file>
 
+<file path=customXml/item2.xml><?xml version="1.0" encoding="utf-8"?>
+<p:properties xmlns:p="http://schemas.microsoft.com/office/2006/metadata/properties" xmlns:xsi="http://www.w3.org/2001/XMLSchema-instance" xmlns:pc="http://schemas.microsoft.com/office/infopath/2007/PartnerControls">
+  <documentManagement/>
+</p:properties>
+</file>
+
+<file path=customXml/item3.xml><?xml version="1.0" encoding="utf-8"?>
+<?mso-contentType ?>
+<FormTemplates xmlns="http://schemas.microsoft.com/sharepoint/v3/contenttype/forms">
+  <Display>DocumentLibraryForm</Display>
+  <Edit>DocumentLibraryForm</Edit>
+  <New>DocumentLibraryForm</New>
+</FormTemplates>
+</file>
+
 <file path=customXml/item4.xml><?xml version="1.0" encoding="utf-8"?>
 <b:Sources xmlns:b="http://schemas.openxmlformats.org/officeDocument/2006/bibliography" xmlns="http://schemas.openxmlformats.org/officeDocument/2006/bibliography" SelectedStyle="\APASixthEditionOfficeOnline.xsl" StyleName="APA" Version="6"/>
 </file>
 
 <file path=customXml/itemProps1.xml><?xml version="1.0" encoding="utf-8"?>
-<ds:datastoreItem xmlns:ds="http://schemas.openxmlformats.org/officeDocument/2006/customXml" ds:itemID="{1CF192B4-F61E-4F1B-9FCB-AED1675B9D47}">
-  <ds:schemaRefs>
-    <ds:schemaRef ds:uri="http://schemas.microsoft.com/sharepoint/v3/contenttype/forms"/>
-  </ds:schemaRefs>
-</ds:datastoreItem>
-</file>
-
-<file path=customXml/itemProps2.xml><?xml version="1.0" encoding="utf-8"?>
-<ds:datastoreItem xmlns:ds="http://schemas.openxmlformats.org/officeDocument/2006/customXml" ds:itemID="{7A2629A4-E7BC-432D-B789-0EB68F12C0FE}">
-  <ds:schemaRefs>
-    <ds:schemaRef ds:uri="http://schemas.microsoft.com/office/2006/metadata/properties"/>
-    <ds:schemaRef ds:uri="http://schemas.microsoft.com/office/infopath/2007/PartnerControls"/>
-  </ds:schemaRefs>
-</ds:datastoreItem>
-</file>
-
-<file path=customXml/itemProps3.xml><?xml version="1.0" encoding="utf-8"?>
 <ds:datastoreItem xmlns:ds="http://schemas.openxmlformats.org/officeDocument/2006/customXml" ds:itemID="{92497D1B-0FC8-47A1-9964-8BF7FC08CF89}">
   <ds:schemaRefs>
     <ds:schemaRef ds:uri="http://schemas.microsoft.com/office/2006/metadata/contentType"/>
@@ -9184,6 +9301,23 @@
 </ds:datastoreItem>
 </file>
 
+<file path=customXml/itemProps2.xml><?xml version="1.0" encoding="utf-8"?>
+<ds:datastoreItem xmlns:ds="http://schemas.openxmlformats.org/officeDocument/2006/customXml" ds:itemID="{7A2629A4-E7BC-432D-B789-0EB68F12C0FE}">
+  <ds:schemaRefs>
+    <ds:schemaRef ds:uri="http://schemas.microsoft.com/office/2006/metadata/properties"/>
+    <ds:schemaRef ds:uri="http://schemas.microsoft.com/office/infopath/2007/PartnerControls"/>
+  </ds:schemaRefs>
+</ds:datastoreItem>
+</file>
+
+<file path=customXml/itemProps3.xml><?xml version="1.0" encoding="utf-8"?>
+<ds:datastoreItem xmlns:ds="http://schemas.openxmlformats.org/officeDocument/2006/customXml" ds:itemID="{1CF192B4-F61E-4F1B-9FCB-AED1675B9D47}">
+  <ds:schemaRefs>
+    <ds:schemaRef ds:uri="http://schemas.microsoft.com/sharepoint/v3/contenttype/forms"/>
+  </ds:schemaRefs>
+</ds:datastoreItem>
+</file>
+
 <file path=customXml/itemProps4.xml><?xml version="1.0" encoding="utf-8"?>
 <ds:datastoreItem xmlns:ds="http://schemas.openxmlformats.org/officeDocument/2006/customXml" ds:itemID="{BBBF231B-7552-46FD-91CE-1A3047D4DD26}">
   <ds:schemaRefs>

</xml_diff>

<commit_message>
Falta fazer o K, adicionar o K e o D no relatório e atualizar o indice
</commit_message>
<xml_diff>
--- a/Trabalho1/TPSI2-2122SI-Grupo07Fase1.docx
+++ b/Trabalho1/TPSI2-2122SI-Grupo07Fase1.docx
@@ -264,7 +264,7 @@
       </w:pPr>
       <w:bookmarkStart w:id="0" w:name="_Toc57993094"/>
       <w:bookmarkStart w:id="1" w:name="_Toc57997755"/>
-      <w:bookmarkStart w:id="2" w:name="_Toc89640556"/>
+      <w:bookmarkStart w:id="2" w:name="_Toc92882864"/>
       <w:r>
         <w:rPr>
           <w:rFonts w:ascii="Bahnschrift Condensed" w:hAnsi="Bahnschrift Condensed"/>
@@ -543,7 +543,7 @@
           <w:pPr>
             <w:pStyle w:val="Cabealhodondice"/>
             <w:rPr>
-              <w:lang w:val="pt-PT"/>
+              <w:noProof/>
             </w:rPr>
           </w:pPr>
           <w:r>
@@ -564,7 +564,6 @@
           <w:r>
             <w:fldChar w:fldCharType="separate"/>
           </w:r>
-          <w:hyperlink w:anchor="_Toc89640556" w:history="1"/>
         </w:p>
         <w:p>
           <w:pPr>
@@ -579,7 +578,7 @@
               <w:lang w:val="pt-PT" w:eastAsia="pt-PT"/>
             </w:rPr>
           </w:pPr>
-          <w:hyperlink w:anchor="_Toc89640557" w:history="1">
+          <w:hyperlink w:anchor="_Toc92882865" w:history="1">
             <w:r>
               <w:rPr>
                 <w:rStyle w:val="Hiperligao"/>
@@ -607,7 +606,7 @@
                 <w:noProof/>
                 <w:webHidden/>
               </w:rPr>
-              <w:instrText xml:space="preserve"> PAGEREF _Toc89640557 \h </w:instrText>
+              <w:instrText xml:space="preserve"> PAGEREF _Toc92882865 \h </w:instrText>
             </w:r>
             <w:r>
               <w:rPr>
@@ -651,7 +650,7 @@
               <w:lang w:val="pt-PT" w:eastAsia="pt-PT"/>
             </w:rPr>
           </w:pPr>
-          <w:hyperlink w:anchor="_Toc89640558" w:history="1">
+          <w:hyperlink w:anchor="_Toc92882866" w:history="1">
             <w:r>
               <w:rPr>
                 <w:rStyle w:val="Hiperligao"/>
@@ -679,7 +678,7 @@
                 <w:noProof/>
                 <w:webHidden/>
               </w:rPr>
-              <w:instrText xml:space="preserve"> PAGEREF _Toc89640558 \h </w:instrText>
+              <w:instrText xml:space="preserve"> PAGEREF _Toc92882866 \h </w:instrText>
             </w:r>
             <w:r>
               <w:rPr>
@@ -723,7 +722,7 @@
               <w:lang w:val="pt-PT" w:eastAsia="pt-PT"/>
             </w:rPr>
           </w:pPr>
-          <w:hyperlink w:anchor="_Toc89640559" w:history="1">
+          <w:hyperlink w:anchor="_Toc92882867" w:history="1">
             <w:r>
               <w:rPr>
                 <w:rStyle w:val="Hiperligao"/>
@@ -751,7 +750,7 @@
                 <w:noProof/>
                 <w:webHidden/>
               </w:rPr>
-              <w:instrText xml:space="preserve"> PAGEREF _Toc89640559 \h </w:instrText>
+              <w:instrText xml:space="preserve"> PAGEREF _Toc92882867 \h </w:instrText>
             </w:r>
             <w:r>
               <w:rPr>
@@ -795,7 +794,7 @@
               <w:lang w:val="pt-PT" w:eastAsia="pt-PT"/>
             </w:rPr>
           </w:pPr>
-          <w:hyperlink w:anchor="_Toc89640560" w:history="1">
+          <w:hyperlink w:anchor="_Toc92882868" w:history="1">
             <w:r>
               <w:rPr>
                 <w:rStyle w:val="Hiperligao"/>
@@ -823,7 +822,7 @@
                 <w:noProof/>
                 <w:webHidden/>
               </w:rPr>
-              <w:instrText xml:space="preserve"> PAGEREF _Toc89640560 \h </w:instrText>
+              <w:instrText xml:space="preserve"> PAGEREF _Toc92882868 \h </w:instrText>
             </w:r>
             <w:r>
               <w:rPr>
@@ -867,7 +866,7 @@
               <w:lang w:val="pt-PT" w:eastAsia="pt-PT"/>
             </w:rPr>
           </w:pPr>
-          <w:hyperlink w:anchor="_Toc89640561" w:history="1">
+          <w:hyperlink w:anchor="_Toc92882869" w:history="1">
             <w:r>
               <w:rPr>
                 <w:rStyle w:val="Hiperligao"/>
@@ -895,7 +894,7 @@
                 <w:noProof/>
                 <w:webHidden/>
               </w:rPr>
-              <w:instrText xml:space="preserve"> PAGEREF _Toc89640561 \h </w:instrText>
+              <w:instrText xml:space="preserve"> PAGEREF _Toc92882869 \h </w:instrText>
             </w:r>
             <w:r>
               <w:rPr>
@@ -939,7 +938,7 @@
               <w:lang w:val="pt-PT" w:eastAsia="pt-PT"/>
             </w:rPr>
           </w:pPr>
-          <w:hyperlink w:anchor="_Toc89640562" w:history="1">
+          <w:hyperlink w:anchor="_Toc92882870" w:history="1">
             <w:r>
               <w:rPr>
                 <w:rStyle w:val="Hiperligao"/>
@@ -967,7 +966,7 @@
                 <w:noProof/>
                 <w:webHidden/>
               </w:rPr>
-              <w:instrText xml:space="preserve"> PAGEREF _Toc89640562 \h </w:instrText>
+              <w:instrText xml:space="preserve"> PAGEREF _Toc92882870 \h </w:instrText>
             </w:r>
             <w:r>
               <w:rPr>
@@ -1011,7 +1010,7 @@
               <w:lang w:val="pt-PT" w:eastAsia="pt-PT"/>
             </w:rPr>
           </w:pPr>
-          <w:hyperlink w:anchor="_Toc89640563" w:history="1">
+          <w:hyperlink w:anchor="_Toc92882871" w:history="1">
             <w:r>
               <w:rPr>
                 <w:rStyle w:val="Hiperligao"/>
@@ -1039,7 +1038,7 @@
                 <w:noProof/>
                 <w:webHidden/>
               </w:rPr>
-              <w:instrText xml:space="preserve"> PAGEREF _Toc89640563 \h </w:instrText>
+              <w:instrText xml:space="preserve"> PAGEREF _Toc92882871 \h </w:instrText>
             </w:r>
             <w:r>
               <w:rPr>
@@ -1060,6 +1059,582 @@
                 <w:webHidden/>
               </w:rPr>
               <w:t>6</w:t>
+            </w:r>
+            <w:r>
+              <w:rPr>
+                <w:noProof/>
+                <w:webHidden/>
+              </w:rPr>
+              <w:fldChar w:fldCharType="end"/>
+            </w:r>
+          </w:hyperlink>
+        </w:p>
+        <w:p>
+          <w:pPr>
+            <w:pStyle w:val="ndice2"/>
+            <w:tabs>
+              <w:tab w:val="right" w:leader="dot" w:pos="8494"/>
+            </w:tabs>
+            <w:rPr>
+              <w:noProof/>
+              <w:sz w:val="22"/>
+              <w:szCs w:val="22"/>
+              <w:lang w:val="pt-PT" w:eastAsia="pt-PT"/>
+            </w:rPr>
+          </w:pPr>
+          <w:hyperlink w:anchor="_Toc92882872" w:history="1">
+            <w:r>
+              <w:rPr>
+                <w:rStyle w:val="Hiperligao"/>
+                <w:noProof/>
+                <w:lang w:val="pt-PT"/>
+              </w:rPr>
+              <w:t>Exercício D</w:t>
+            </w:r>
+            <w:r>
+              <w:rPr>
+                <w:noProof/>
+                <w:webHidden/>
+              </w:rPr>
+              <w:tab/>
+            </w:r>
+            <w:r>
+              <w:rPr>
+                <w:noProof/>
+                <w:webHidden/>
+              </w:rPr>
+              <w:fldChar w:fldCharType="begin"/>
+            </w:r>
+            <w:r>
+              <w:rPr>
+                <w:noProof/>
+                <w:webHidden/>
+              </w:rPr>
+              <w:instrText xml:space="preserve"> PAGEREF _Toc92882872 \h </w:instrText>
+            </w:r>
+            <w:r>
+              <w:rPr>
+                <w:noProof/>
+                <w:webHidden/>
+              </w:rPr>
+            </w:r>
+            <w:r>
+              <w:rPr>
+                <w:noProof/>
+                <w:webHidden/>
+              </w:rPr>
+              <w:fldChar w:fldCharType="separate"/>
+            </w:r>
+            <w:r>
+              <w:rPr>
+                <w:noProof/>
+                <w:webHidden/>
+              </w:rPr>
+              <w:t>6</w:t>
+            </w:r>
+            <w:r>
+              <w:rPr>
+                <w:noProof/>
+                <w:webHidden/>
+              </w:rPr>
+              <w:fldChar w:fldCharType="end"/>
+            </w:r>
+          </w:hyperlink>
+        </w:p>
+        <w:p>
+          <w:pPr>
+            <w:pStyle w:val="ndice2"/>
+            <w:tabs>
+              <w:tab w:val="right" w:leader="dot" w:pos="8494"/>
+            </w:tabs>
+            <w:rPr>
+              <w:noProof/>
+              <w:sz w:val="22"/>
+              <w:szCs w:val="22"/>
+              <w:lang w:val="pt-PT" w:eastAsia="pt-PT"/>
+            </w:rPr>
+          </w:pPr>
+          <w:hyperlink w:anchor="_Toc92882873" w:history="1">
+            <w:r>
+              <w:rPr>
+                <w:rStyle w:val="Hiperligao"/>
+                <w:noProof/>
+                <w:lang w:val="pt-PT"/>
+              </w:rPr>
+              <w:t>Exercício E</w:t>
+            </w:r>
+            <w:r>
+              <w:rPr>
+                <w:noProof/>
+                <w:webHidden/>
+              </w:rPr>
+              <w:tab/>
+            </w:r>
+            <w:r>
+              <w:rPr>
+                <w:noProof/>
+                <w:webHidden/>
+              </w:rPr>
+              <w:fldChar w:fldCharType="begin"/>
+            </w:r>
+            <w:r>
+              <w:rPr>
+                <w:noProof/>
+                <w:webHidden/>
+              </w:rPr>
+              <w:instrText xml:space="preserve"> PAGEREF _Toc92882873 \h </w:instrText>
+            </w:r>
+            <w:r>
+              <w:rPr>
+                <w:noProof/>
+                <w:webHidden/>
+              </w:rPr>
+            </w:r>
+            <w:r>
+              <w:rPr>
+                <w:noProof/>
+                <w:webHidden/>
+              </w:rPr>
+              <w:fldChar w:fldCharType="separate"/>
+            </w:r>
+            <w:r>
+              <w:rPr>
+                <w:noProof/>
+                <w:webHidden/>
+              </w:rPr>
+              <w:t>6</w:t>
+            </w:r>
+            <w:r>
+              <w:rPr>
+                <w:noProof/>
+                <w:webHidden/>
+              </w:rPr>
+              <w:fldChar w:fldCharType="end"/>
+            </w:r>
+          </w:hyperlink>
+        </w:p>
+        <w:p>
+          <w:pPr>
+            <w:pStyle w:val="ndice2"/>
+            <w:tabs>
+              <w:tab w:val="right" w:leader="dot" w:pos="8494"/>
+            </w:tabs>
+            <w:rPr>
+              <w:noProof/>
+              <w:sz w:val="22"/>
+              <w:szCs w:val="22"/>
+              <w:lang w:val="pt-PT" w:eastAsia="pt-PT"/>
+            </w:rPr>
+          </w:pPr>
+          <w:hyperlink w:anchor="_Toc92882874" w:history="1">
+            <w:r>
+              <w:rPr>
+                <w:rStyle w:val="Hiperligao"/>
+                <w:noProof/>
+                <w:lang w:val="pt-PT"/>
+              </w:rPr>
+              <w:t>Exercício F</w:t>
+            </w:r>
+            <w:r>
+              <w:rPr>
+                <w:noProof/>
+                <w:webHidden/>
+              </w:rPr>
+              <w:tab/>
+            </w:r>
+            <w:r>
+              <w:rPr>
+                <w:noProof/>
+                <w:webHidden/>
+              </w:rPr>
+              <w:fldChar w:fldCharType="begin"/>
+            </w:r>
+            <w:r>
+              <w:rPr>
+                <w:noProof/>
+                <w:webHidden/>
+              </w:rPr>
+              <w:instrText xml:space="preserve"> PAGEREF _Toc92882874 \h </w:instrText>
+            </w:r>
+            <w:r>
+              <w:rPr>
+                <w:noProof/>
+                <w:webHidden/>
+              </w:rPr>
+            </w:r>
+            <w:r>
+              <w:rPr>
+                <w:noProof/>
+                <w:webHidden/>
+              </w:rPr>
+              <w:fldChar w:fldCharType="separate"/>
+            </w:r>
+            <w:r>
+              <w:rPr>
+                <w:noProof/>
+                <w:webHidden/>
+              </w:rPr>
+              <w:t>6</w:t>
+            </w:r>
+            <w:r>
+              <w:rPr>
+                <w:noProof/>
+                <w:webHidden/>
+              </w:rPr>
+              <w:fldChar w:fldCharType="end"/>
+            </w:r>
+          </w:hyperlink>
+        </w:p>
+        <w:p>
+          <w:pPr>
+            <w:pStyle w:val="ndice2"/>
+            <w:tabs>
+              <w:tab w:val="right" w:leader="dot" w:pos="8494"/>
+            </w:tabs>
+            <w:rPr>
+              <w:noProof/>
+              <w:sz w:val="22"/>
+              <w:szCs w:val="22"/>
+              <w:lang w:val="pt-PT" w:eastAsia="pt-PT"/>
+            </w:rPr>
+          </w:pPr>
+          <w:hyperlink w:anchor="_Toc92882875" w:history="1">
+            <w:r>
+              <w:rPr>
+                <w:rStyle w:val="Hiperligao"/>
+                <w:noProof/>
+                <w:lang w:val="pt-PT"/>
+              </w:rPr>
+              <w:t>Exercício G</w:t>
+            </w:r>
+            <w:r>
+              <w:rPr>
+                <w:noProof/>
+                <w:webHidden/>
+              </w:rPr>
+              <w:tab/>
+            </w:r>
+            <w:r>
+              <w:rPr>
+                <w:noProof/>
+                <w:webHidden/>
+              </w:rPr>
+              <w:fldChar w:fldCharType="begin"/>
+            </w:r>
+            <w:r>
+              <w:rPr>
+                <w:noProof/>
+                <w:webHidden/>
+              </w:rPr>
+              <w:instrText xml:space="preserve"> PAGEREF _Toc92882875 \h </w:instrText>
+            </w:r>
+            <w:r>
+              <w:rPr>
+                <w:noProof/>
+                <w:webHidden/>
+              </w:rPr>
+            </w:r>
+            <w:r>
+              <w:rPr>
+                <w:noProof/>
+                <w:webHidden/>
+              </w:rPr>
+              <w:fldChar w:fldCharType="separate"/>
+            </w:r>
+            <w:r>
+              <w:rPr>
+                <w:noProof/>
+                <w:webHidden/>
+              </w:rPr>
+              <w:t>6</w:t>
+            </w:r>
+            <w:r>
+              <w:rPr>
+                <w:noProof/>
+                <w:webHidden/>
+              </w:rPr>
+              <w:fldChar w:fldCharType="end"/>
+            </w:r>
+          </w:hyperlink>
+        </w:p>
+        <w:p>
+          <w:pPr>
+            <w:pStyle w:val="ndice2"/>
+            <w:tabs>
+              <w:tab w:val="right" w:leader="dot" w:pos="8494"/>
+            </w:tabs>
+            <w:rPr>
+              <w:noProof/>
+              <w:sz w:val="22"/>
+              <w:szCs w:val="22"/>
+              <w:lang w:val="pt-PT" w:eastAsia="pt-PT"/>
+            </w:rPr>
+          </w:pPr>
+          <w:hyperlink w:anchor="_Toc92882876" w:history="1">
+            <w:r>
+              <w:rPr>
+                <w:rStyle w:val="Hiperligao"/>
+                <w:noProof/>
+                <w:lang w:val="pt-PT"/>
+              </w:rPr>
+              <w:t>Exercício H</w:t>
+            </w:r>
+            <w:r>
+              <w:rPr>
+                <w:noProof/>
+                <w:webHidden/>
+              </w:rPr>
+              <w:tab/>
+            </w:r>
+            <w:r>
+              <w:rPr>
+                <w:noProof/>
+                <w:webHidden/>
+              </w:rPr>
+              <w:fldChar w:fldCharType="begin"/>
+            </w:r>
+            <w:r>
+              <w:rPr>
+                <w:noProof/>
+                <w:webHidden/>
+              </w:rPr>
+              <w:instrText xml:space="preserve"> PAGEREF _Toc92882876 \h </w:instrText>
+            </w:r>
+            <w:r>
+              <w:rPr>
+                <w:noProof/>
+                <w:webHidden/>
+              </w:rPr>
+            </w:r>
+            <w:r>
+              <w:rPr>
+                <w:noProof/>
+                <w:webHidden/>
+              </w:rPr>
+              <w:fldChar w:fldCharType="separate"/>
+            </w:r>
+            <w:r>
+              <w:rPr>
+                <w:noProof/>
+                <w:webHidden/>
+              </w:rPr>
+              <w:t>7</w:t>
+            </w:r>
+            <w:r>
+              <w:rPr>
+                <w:noProof/>
+                <w:webHidden/>
+              </w:rPr>
+              <w:fldChar w:fldCharType="end"/>
+            </w:r>
+          </w:hyperlink>
+        </w:p>
+        <w:p>
+          <w:pPr>
+            <w:pStyle w:val="ndice2"/>
+            <w:tabs>
+              <w:tab w:val="right" w:leader="dot" w:pos="8494"/>
+            </w:tabs>
+            <w:rPr>
+              <w:noProof/>
+              <w:sz w:val="22"/>
+              <w:szCs w:val="22"/>
+              <w:lang w:val="pt-PT" w:eastAsia="pt-PT"/>
+            </w:rPr>
+          </w:pPr>
+          <w:hyperlink w:anchor="_Toc92882877" w:history="1">
+            <w:r>
+              <w:rPr>
+                <w:rStyle w:val="Hiperligao"/>
+                <w:noProof/>
+                <w:lang w:val="pt-PT"/>
+              </w:rPr>
+              <w:t>Exercício I</w:t>
+            </w:r>
+            <w:r>
+              <w:rPr>
+                <w:noProof/>
+                <w:webHidden/>
+              </w:rPr>
+              <w:tab/>
+            </w:r>
+            <w:r>
+              <w:rPr>
+                <w:noProof/>
+                <w:webHidden/>
+              </w:rPr>
+              <w:fldChar w:fldCharType="begin"/>
+            </w:r>
+            <w:r>
+              <w:rPr>
+                <w:noProof/>
+                <w:webHidden/>
+              </w:rPr>
+              <w:instrText xml:space="preserve"> PAGEREF _Toc92882877 \h </w:instrText>
+            </w:r>
+            <w:r>
+              <w:rPr>
+                <w:noProof/>
+                <w:webHidden/>
+              </w:rPr>
+            </w:r>
+            <w:r>
+              <w:rPr>
+                <w:noProof/>
+                <w:webHidden/>
+              </w:rPr>
+              <w:fldChar w:fldCharType="separate"/>
+            </w:r>
+            <w:r>
+              <w:rPr>
+                <w:noProof/>
+                <w:webHidden/>
+              </w:rPr>
+              <w:t>7</w:t>
+            </w:r>
+            <w:r>
+              <w:rPr>
+                <w:noProof/>
+                <w:webHidden/>
+              </w:rPr>
+              <w:fldChar w:fldCharType="end"/>
+            </w:r>
+          </w:hyperlink>
+        </w:p>
+        <w:p>
+          <w:pPr>
+            <w:pStyle w:val="ndice2"/>
+            <w:tabs>
+              <w:tab w:val="right" w:leader="dot" w:pos="8494"/>
+            </w:tabs>
+            <w:rPr>
+              <w:noProof/>
+              <w:sz w:val="22"/>
+              <w:szCs w:val="22"/>
+              <w:lang w:val="pt-PT" w:eastAsia="pt-PT"/>
+            </w:rPr>
+          </w:pPr>
+          <w:hyperlink w:anchor="_Toc92882878" w:history="1">
+            <w:r>
+              <w:rPr>
+                <w:rStyle w:val="Hiperligao"/>
+                <w:noProof/>
+                <w:lang w:val="pt-PT"/>
+              </w:rPr>
+              <w:t>Exercício J</w:t>
+            </w:r>
+            <w:r>
+              <w:rPr>
+                <w:noProof/>
+                <w:webHidden/>
+              </w:rPr>
+              <w:tab/>
+            </w:r>
+            <w:r>
+              <w:rPr>
+                <w:noProof/>
+                <w:webHidden/>
+              </w:rPr>
+              <w:fldChar w:fldCharType="begin"/>
+            </w:r>
+            <w:r>
+              <w:rPr>
+                <w:noProof/>
+                <w:webHidden/>
+              </w:rPr>
+              <w:instrText xml:space="preserve"> PAGEREF _Toc92882878 \h </w:instrText>
+            </w:r>
+            <w:r>
+              <w:rPr>
+                <w:noProof/>
+                <w:webHidden/>
+              </w:rPr>
+            </w:r>
+            <w:r>
+              <w:rPr>
+                <w:noProof/>
+                <w:webHidden/>
+              </w:rPr>
+              <w:fldChar w:fldCharType="separate"/>
+            </w:r>
+            <w:r>
+              <w:rPr>
+                <w:noProof/>
+                <w:webHidden/>
+              </w:rPr>
+              <w:t>7</w:t>
+            </w:r>
+            <w:r>
+              <w:rPr>
+                <w:noProof/>
+                <w:webHidden/>
+              </w:rPr>
+              <w:fldChar w:fldCharType="end"/>
+            </w:r>
+          </w:hyperlink>
+        </w:p>
+        <w:p>
+          <w:pPr>
+            <w:pStyle w:val="ndice2"/>
+            <w:tabs>
+              <w:tab w:val="right" w:leader="dot" w:pos="8494"/>
+            </w:tabs>
+            <w:rPr>
+              <w:noProof/>
+              <w:sz w:val="22"/>
+              <w:szCs w:val="22"/>
+              <w:lang w:val="pt-PT" w:eastAsia="pt-PT"/>
+            </w:rPr>
+          </w:pPr>
+          <w:hyperlink w:anchor="_Toc92882879" w:history="1">
+            <w:r>
+              <w:rPr>
+                <w:rStyle w:val="Hiperligao"/>
+                <w:noProof/>
+                <w:lang w:val="pt-PT"/>
+              </w:rPr>
+              <w:t>Exercício K</w:t>
+            </w:r>
+            <w:r>
+              <w:rPr>
+                <w:noProof/>
+                <w:webHidden/>
+              </w:rPr>
+              <w:tab/>
+            </w:r>
+            <w:r>
+              <w:rPr>
+                <w:noProof/>
+                <w:webHidden/>
+              </w:rPr>
+              <w:fldChar w:fldCharType="begin"/>
+            </w:r>
+            <w:r>
+              <w:rPr>
+                <w:noProof/>
+                <w:webHidden/>
+              </w:rPr>
+              <w:instrText xml:space="preserve"> PAGEREF _Toc92882879 \h </w:instrText>
+            </w:r>
+            <w:r>
+              <w:rPr>
+                <w:noProof/>
+                <w:webHidden/>
+              </w:rPr>
+            </w:r>
+            <w:r>
+              <w:rPr>
+                <w:noProof/>
+                <w:webHidden/>
+              </w:rPr>
+              <w:fldChar w:fldCharType="separate"/>
+            </w:r>
+            <w:r>
+              <w:rPr>
+                <w:noProof/>
+                <w:webHidden/>
+              </w:rPr>
+              <w:t>7</w:t>
             </w:r>
             <w:r>
               <w:rPr>
@@ -1083,7 +1658,7 @@
               <w:lang w:val="pt-PT" w:eastAsia="pt-PT"/>
             </w:rPr>
           </w:pPr>
-          <w:hyperlink w:anchor="_Toc89640564" w:history="1">
+          <w:hyperlink w:anchor="_Toc92882880" w:history="1">
             <w:r>
               <w:rPr>
                 <w:rStyle w:val="Hiperligao"/>
@@ -1111,7 +1686,7 @@
                 <w:noProof/>
                 <w:webHidden/>
               </w:rPr>
-              <w:instrText xml:space="preserve"> PAGEREF _Toc89640564 \h </w:instrText>
+              <w:instrText xml:space="preserve"> PAGEREF _Toc92882880 \h </w:instrText>
             </w:r>
             <w:r>
               <w:rPr>
@@ -1131,7 +1706,7 @@
                 <w:noProof/>
                 <w:webHidden/>
               </w:rPr>
-              <w:t>7</w:t>
+              <w:t>8</w:t>
             </w:r>
             <w:r>
               <w:rPr>
@@ -1155,7 +1730,7 @@
               <w:lang w:val="pt-PT" w:eastAsia="pt-PT"/>
             </w:rPr>
           </w:pPr>
-          <w:hyperlink w:anchor="_Toc89640565" w:history="1">
+          <w:hyperlink w:anchor="_Toc92882881" w:history="1">
             <w:r>
               <w:rPr>
                 <w:rStyle w:val="Hiperligao"/>
@@ -1183,7 +1758,7 @@
                 <w:noProof/>
                 <w:webHidden/>
               </w:rPr>
-              <w:instrText xml:space="preserve"> PAGEREF _Toc89640565 \h </w:instrText>
+              <w:instrText xml:space="preserve"> PAGEREF _Toc92882881 \h </w:instrText>
             </w:r>
             <w:r>
               <w:rPr>
@@ -1203,7 +1778,7 @@
                 <w:noProof/>
                 <w:webHidden/>
               </w:rPr>
-              <w:t>8</w:t>
+              <w:t>9</w:t>
             </w:r>
             <w:r>
               <w:rPr>
@@ -1326,68 +1901,12 @@
     </w:p>
     <w:p>
       <w:pPr>
-        <w:rPr>
-          <w:lang w:val="pt-PT"/>
-        </w:rPr>
-      </w:pPr>
-    </w:p>
-    <w:p>
-      <w:pPr>
-        <w:rPr>
-          <w:lang w:val="pt-PT"/>
-        </w:rPr>
-      </w:pPr>
-    </w:p>
-    <w:p>
-      <w:pPr>
-        <w:rPr>
-          <w:lang w:val="pt-PT"/>
-        </w:rPr>
-      </w:pPr>
-    </w:p>
-    <w:p>
-      <w:pPr>
-        <w:rPr>
-          <w:lang w:val="pt-PT"/>
-        </w:rPr>
-      </w:pPr>
-    </w:p>
-    <w:p>
-      <w:pPr>
-        <w:rPr>
-          <w:lang w:val="pt-PT"/>
-        </w:rPr>
-      </w:pPr>
-    </w:p>
-    <w:p>
-      <w:pPr>
-        <w:rPr>
-          <w:lang w:val="pt-PT"/>
-        </w:rPr>
-      </w:pPr>
-    </w:p>
-    <w:p>
-      <w:pPr>
-        <w:rPr>
-          <w:lang w:val="pt-PT"/>
-        </w:rPr>
-      </w:pPr>
-    </w:p>
-    <w:p>
-      <w:pPr>
-        <w:rPr>
-          <w:lang w:val="pt-PT"/>
-        </w:rPr>
-      </w:pPr>
-    </w:p>
-    <w:p>
-      <w:pPr>
         <w:pStyle w:val="Ttulo1"/>
         <w:rPr>
           <w:lang w:val="pt-PT"/>
         </w:rPr>
       </w:pPr>
-      <w:bookmarkStart w:id="3" w:name="_Toc89640557"/>
+      <w:bookmarkStart w:id="3" w:name="_Toc92882865"/>
       <w:r>
         <w:rPr>
           <w:lang w:val="pt-PT"/>
@@ -3458,7 +3977,7 @@
         </w:rPr>
       </w:pPr>
       <w:bookmarkStart w:id="4" w:name="_Toc57993097"/>
-      <w:bookmarkStart w:id="5" w:name="_Toc89640558"/>
+      <w:bookmarkStart w:id="5" w:name="_Toc92882866"/>
       <w:r>
         <w:rPr>
           <w:noProof/>
@@ -3521,27 +4040,14 @@
                             <w:r>
                               <w:t xml:space="preserve"> </w:t>
                             </w:r>
-                            <w:r>
-                              <w:fldChar w:fldCharType="begin"/>
-                            </w:r>
-                            <w:r>
-                              <w:instrText xml:space="preserve"> SEQ Figura \* ARABIC </w:instrText>
-                            </w:r>
-                            <w:r>
-                              <w:fldChar w:fldCharType="separate"/>
-                            </w:r>
-                            <w:r>
-                              <w:rPr>
-                                <w:noProof/>
-                              </w:rPr>
-                              <w:t>1</w:t>
-                            </w:r>
-                            <w:r>
-                              <w:rPr>
-                                <w:noProof/>
-                              </w:rPr>
-                              <w:fldChar w:fldCharType="end"/>
-                            </w:r>
+                            <w:fldSimple w:instr=" SEQ Figura \* ARABIC ">
+                              <w:r>
+                                <w:rPr>
+                                  <w:noProof/>
+                                </w:rPr>
+                                <w:t>1</w:t>
+                              </w:r>
+                            </w:fldSimple>
                             <w:r>
                               <w:t xml:space="preserve">- </w:t>
                             </w:r>
@@ -3595,27 +4101,14 @@
                       <w:r>
                         <w:t xml:space="preserve"> </w:t>
                       </w:r>
-                      <w:r>
-                        <w:fldChar w:fldCharType="begin"/>
-                      </w:r>
-                      <w:r>
-                        <w:instrText xml:space="preserve"> SEQ Figura \* ARABIC </w:instrText>
-                      </w:r>
-                      <w:r>
-                        <w:fldChar w:fldCharType="separate"/>
-                      </w:r>
-                      <w:r>
-                        <w:rPr>
-                          <w:noProof/>
-                        </w:rPr>
-                        <w:t>1</w:t>
-                      </w:r>
-                      <w:r>
-                        <w:rPr>
-                          <w:noProof/>
-                        </w:rPr>
-                        <w:fldChar w:fldCharType="end"/>
-                      </w:r>
+                      <w:fldSimple w:instr=" SEQ Figura \* ARABIC ">
+                        <w:r>
+                          <w:rPr>
+                            <w:noProof/>
+                          </w:rPr>
+                          <w:t>1</w:t>
+                        </w:r>
+                      </w:fldSimple>
                       <w:r>
                         <w:t xml:space="preserve">- </w:t>
                       </w:r>
@@ -3788,7 +4281,7 @@
           <w:lang w:val="pt-PT"/>
         </w:rPr>
       </w:pPr>
-      <w:bookmarkStart w:id="6" w:name="_Toc89640559"/>
+      <w:bookmarkStart w:id="6" w:name="_Toc92882867"/>
       <w:r>
         <w:rPr>
           <w:lang w:val="pt-PT"/>
@@ -3959,7 +4452,27 @@
           <w:szCs w:val="22"/>
           <w:lang w:val="pt-PT"/>
         </w:rPr>
-        <w:t>, parent_id, nome, data_aquisicao, marca, modelo</w:t>
+        <w:t xml:space="preserve">, parent_id, nome, </w:t>
+      </w:r>
+      <w:proofErr w:type="spellStart"/>
+      <w:r>
+        <w:rPr>
+          <w:rFonts w:ascii="Consolas" w:hAnsi="Consolas" w:cs="Consolas"/>
+          <w:sz w:val="22"/>
+          <w:szCs w:val="22"/>
+          <w:lang w:val="pt-PT"/>
+        </w:rPr>
+        <w:t>data_aquisicao</w:t>
+      </w:r>
+      <w:proofErr w:type="spellEnd"/>
+      <w:r>
+        <w:rPr>
+          <w:rFonts w:ascii="Consolas" w:hAnsi="Consolas" w:cs="Consolas"/>
+          <w:sz w:val="22"/>
+          <w:szCs w:val="22"/>
+          <w:lang w:val="pt-PT"/>
+        </w:rPr>
+        <w:t>, marca, modelo</w:t>
       </w:r>
       <w:r>
         <w:rPr>
@@ -6300,7 +6813,7 @@
           <w:lang w:val="pt-PT"/>
         </w:rPr>
       </w:pPr>
-      <w:bookmarkStart w:id="7" w:name="_Toc89640560"/>
+      <w:bookmarkStart w:id="7" w:name="_Toc92882868"/>
       <w:r>
         <w:rPr>
           <w:lang w:val="pt-PT"/>
@@ -6399,7 +6912,7 @@
           <w:lang w:val="pt-PT"/>
         </w:rPr>
       </w:pPr>
-      <w:bookmarkStart w:id="8" w:name="_Toc89640561"/>
+      <w:bookmarkStart w:id="8" w:name="_Toc92882869"/>
       <w:r>
         <w:rPr>
           <w:lang w:val="pt-PT"/>
@@ -6465,7 +6978,7 @@
           <w:szCs w:val="25"/>
           <w:lang w:val="pt-PT"/>
         </w:rPr>
-        <w:t xml:space="preserve">, que realiza diversos “CREATE TABLE” de forma a criar </w:t>
+        <w:t xml:space="preserve">, que realiza diversos CREATE TABLE de forma a criar </w:t>
       </w:r>
       <w:r>
         <w:rPr>
@@ -6484,7 +6997,7 @@
           <w:lang w:val="pt-PT"/>
         </w:rPr>
       </w:pPr>
-      <w:bookmarkStart w:id="9" w:name="_Toc89640562"/>
+      <w:bookmarkStart w:id="9" w:name="_Toc92882870"/>
       <w:r>
         <w:rPr>
           <w:lang w:val="pt-PT"/>
@@ -6570,7 +7083,7 @@
           <w:lang w:val="pt-PT"/>
         </w:rPr>
       </w:pPr>
-      <w:bookmarkStart w:id="10" w:name="_Toc89640563"/>
+      <w:bookmarkStart w:id="10" w:name="_Toc92882871"/>
       <w:r>
         <w:rPr>
           <w:lang w:val="pt-PT"/>
@@ -6686,30 +7199,19 @@
     </w:p>
     <w:p>
       <w:pPr>
-        <w:rPr>
-          <w:lang w:val="pt-PT"/>
-        </w:rPr>
-      </w:pPr>
-    </w:p>
-    <w:p>
-      <w:pPr>
         <w:pStyle w:val="Ttulo2"/>
         <w:rPr>
           <w:lang w:val="pt-PT"/>
         </w:rPr>
       </w:pPr>
-      <w:r>
-        <w:rPr>
-          <w:lang w:val="pt-PT"/>
-        </w:rPr>
-        <w:t xml:space="preserve">Exercício </w:t>
-      </w:r>
-      <w:r>
-        <w:rPr>
-          <w:lang w:val="pt-PT"/>
-        </w:rPr>
-        <w:t>D</w:t>
-      </w:r>
+      <w:bookmarkStart w:id="11" w:name="_Toc92882872"/>
+      <w:r>
+        <w:rPr>
+          <w:lang w:val="pt-PT"/>
+        </w:rPr>
+        <w:t>Exercício D</w:t>
+      </w:r>
+      <w:bookmarkEnd w:id="11"/>
     </w:p>
     <w:p>
       <w:pPr>
@@ -6734,18 +7236,14 @@
           <w:lang w:val="pt-PT"/>
         </w:rPr>
       </w:pPr>
-      <w:r>
-        <w:rPr>
-          <w:lang w:val="pt-PT"/>
-        </w:rPr>
-        <w:t xml:space="preserve">Exercício </w:t>
-      </w:r>
-      <w:r>
-        <w:rPr>
-          <w:lang w:val="pt-PT"/>
-        </w:rPr>
-        <w:t>E</w:t>
-      </w:r>
+      <w:bookmarkStart w:id="12" w:name="_Toc92882873"/>
+      <w:r>
+        <w:rPr>
+          <w:lang w:val="pt-PT"/>
+        </w:rPr>
+        <w:t>Exercício E</w:t>
+      </w:r>
+      <w:bookmarkEnd w:id="12"/>
     </w:p>
     <w:p>
       <w:pPr>
@@ -6821,18 +7319,14 @@
           <w:lang w:val="pt-PT"/>
         </w:rPr>
       </w:pPr>
-      <w:r>
-        <w:rPr>
-          <w:lang w:val="pt-PT"/>
-        </w:rPr>
-        <w:t xml:space="preserve">Exercício </w:t>
-      </w:r>
-      <w:r>
-        <w:rPr>
-          <w:lang w:val="pt-PT"/>
-        </w:rPr>
-        <w:t>F</w:t>
-      </w:r>
+      <w:bookmarkStart w:id="13" w:name="_Toc92882874"/>
+      <w:r>
+        <w:rPr>
+          <w:lang w:val="pt-PT"/>
+        </w:rPr>
+        <w:t>Exercício F</w:t>
+      </w:r>
+      <w:bookmarkEnd w:id="13"/>
     </w:p>
     <w:p>
       <w:pPr>
@@ -6971,19 +7465,14 @@
           <w:lang w:val="pt-PT"/>
         </w:rPr>
       </w:pPr>
-      <w:r>
-        <w:rPr>
-          <w:lang w:val="pt-PT"/>
-        </w:rPr>
-        <w:lastRenderedPageBreak/>
-        <w:t xml:space="preserve">Exercício </w:t>
-      </w:r>
-      <w:r>
-        <w:rPr>
-          <w:lang w:val="pt-PT"/>
-        </w:rPr>
-        <w:t>G</w:t>
-      </w:r>
+      <w:bookmarkStart w:id="14" w:name="_Toc92882875"/>
+      <w:r>
+        <w:rPr>
+          <w:lang w:val="pt-PT"/>
+        </w:rPr>
+        <w:t>Exercício G</w:t>
+      </w:r>
+      <w:bookmarkEnd w:id="14"/>
     </w:p>
     <w:p>
       <w:pPr>
@@ -7045,7 +7534,17 @@
           <w:szCs w:val="24"/>
           <w:lang w:val="pt-PT"/>
         </w:rPr>
-        <w:t xml:space="preserve"> que tem o auxílio de uma função auxiliar para gerar o id da mesma. Esta é inicializada sem qualquer intervenção atribuída, mas com a localização inserida como parâmetro no </w:t>
+        <w:t xml:space="preserve"> que tem o auxílio de uma função auxiliar para </w:t>
+      </w:r>
+      <w:r>
+        <w:rPr>
+          <w:rFonts w:ascii="Consolas" w:hAnsi="Consolas"/>
+          <w:sz w:val="24"/>
+          <w:szCs w:val="24"/>
+          <w:lang w:val="pt-PT"/>
+        </w:rPr>
+        <w:lastRenderedPageBreak/>
+        <w:t xml:space="preserve">gerar o id da mesma. Esta é inicializada sem qualquer intervenção atribuída, mas com a localização inserida como parâmetro no </w:t>
       </w:r>
       <w:proofErr w:type="spellStart"/>
       <w:r>
@@ -7079,18 +7578,14 @@
           <w:lang w:val="pt-PT"/>
         </w:rPr>
       </w:pPr>
-      <w:r>
-        <w:rPr>
-          <w:lang w:val="pt-PT"/>
-        </w:rPr>
-        <w:t xml:space="preserve">Exercício </w:t>
-      </w:r>
-      <w:r>
-        <w:rPr>
-          <w:lang w:val="pt-PT"/>
-        </w:rPr>
-        <w:t>H</w:t>
-      </w:r>
+      <w:bookmarkStart w:id="15" w:name="_Toc92882876"/>
+      <w:r>
+        <w:rPr>
+          <w:lang w:val="pt-PT"/>
+        </w:rPr>
+        <w:t>Exercício H</w:t>
+      </w:r>
+      <w:bookmarkEnd w:id="15"/>
     </w:p>
     <w:p>
       <w:pPr>
@@ -7109,9 +7604,375 @@
         </w:rPr>
         <w:t>Atendendo</w:t>
       </w:r>
-    </w:p>
-    <w:p>
-      <w:pPr>
+      <w:r>
+        <w:rPr>
+          <w:rFonts w:ascii="Consolas" w:hAnsi="Consolas"/>
+          <w:sz w:val="24"/>
+          <w:szCs w:val="24"/>
+          <w:lang w:val="pt-PT"/>
+        </w:rPr>
+        <w:t xml:space="preserve"> ao que é pedido no exercício H, foi criado um </w:t>
+      </w:r>
+      <w:proofErr w:type="spellStart"/>
+      <w:r>
+        <w:rPr>
+          <w:rFonts w:ascii="Consolas" w:hAnsi="Consolas"/>
+          <w:i/>
+          <w:iCs/>
+          <w:sz w:val="24"/>
+          <w:szCs w:val="24"/>
+          <w:lang w:val="pt-PT"/>
+        </w:rPr>
+        <w:t>procedure</w:t>
+      </w:r>
+      <w:proofErr w:type="spellEnd"/>
+      <w:r>
+        <w:rPr>
+          <w:rFonts w:ascii="Consolas" w:hAnsi="Consolas"/>
+          <w:sz w:val="24"/>
+          <w:szCs w:val="24"/>
+          <w:lang w:val="pt-PT"/>
+        </w:rPr>
+        <w:t xml:space="preserve"> </w:t>
+      </w:r>
+      <w:proofErr w:type="spellStart"/>
+      <w:r>
+        <w:rPr>
+          <w:rFonts w:ascii="Consolas" w:hAnsi="Consolas"/>
+          <w:sz w:val="24"/>
+          <w:szCs w:val="24"/>
+          <w:lang w:val="pt-PT"/>
+        </w:rPr>
+        <w:t>updateTeamElements</w:t>
+      </w:r>
+      <w:proofErr w:type="spellEnd"/>
+      <w:r>
+        <w:rPr>
+          <w:rFonts w:ascii="Consolas" w:hAnsi="Consolas"/>
+          <w:sz w:val="24"/>
+          <w:szCs w:val="24"/>
+          <w:lang w:val="pt-PT"/>
+        </w:rPr>
+        <w:t xml:space="preserve"> que verifica se o funcionário já pertence a uma equipa. Caso pertença, este é eliminado </w:t>
+      </w:r>
+      <w:r>
+        <w:rPr>
+          <w:rFonts w:ascii="Consolas" w:hAnsi="Consolas"/>
+          <w:sz w:val="24"/>
+          <w:szCs w:val="24"/>
+          <w:lang w:val="pt-PT"/>
+        </w:rPr>
+        <w:t>da base de dado</w:t>
+      </w:r>
+      <w:r>
+        <w:rPr>
+          <w:rFonts w:ascii="Consolas" w:hAnsi="Consolas"/>
+          <w:sz w:val="24"/>
+          <w:szCs w:val="24"/>
+          <w:lang w:val="pt-PT"/>
+        </w:rPr>
+        <w:t>s</w:t>
+      </w:r>
+      <w:r>
+        <w:rPr>
+          <w:rFonts w:ascii="Consolas" w:hAnsi="Consolas"/>
+          <w:sz w:val="24"/>
+          <w:szCs w:val="24"/>
+          <w:lang w:val="pt-PT"/>
+        </w:rPr>
+        <w:t>. Caso contrário, este é adicionado.</w:t>
+      </w:r>
+      <w:r>
+        <w:rPr>
+          <w:rFonts w:ascii="Consolas" w:hAnsi="Consolas"/>
+          <w:sz w:val="24"/>
+          <w:szCs w:val="24"/>
+          <w:lang w:val="pt-PT"/>
+        </w:rPr>
+        <w:t xml:space="preserve"> Em ambos os casos, o número de elementos é atualizado na tabela Equipa</w:t>
+      </w:r>
+      <w:r>
+        <w:rPr>
+          <w:rFonts w:ascii="Consolas" w:hAnsi="Consolas"/>
+          <w:sz w:val="24"/>
+          <w:szCs w:val="24"/>
+          <w:lang w:val="pt-PT"/>
+        </w:rPr>
+        <w:t>, assim</w:t>
+      </w:r>
+      <w:r>
+        <w:rPr>
+          <w:rFonts w:ascii="Consolas" w:hAnsi="Consolas"/>
+          <w:sz w:val="24"/>
+          <w:szCs w:val="24"/>
+          <w:lang w:val="pt-PT"/>
+        </w:rPr>
+        <w:t xml:space="preserve"> como as respetivas competências</w:t>
+      </w:r>
+      <w:r>
+        <w:rPr>
+          <w:rFonts w:ascii="Consolas" w:hAnsi="Consolas"/>
+          <w:sz w:val="24"/>
+          <w:szCs w:val="24"/>
+          <w:lang w:val="pt-PT"/>
+        </w:rPr>
+        <w:t xml:space="preserve"> na tabela </w:t>
+      </w:r>
+      <w:proofErr w:type="spellStart"/>
+      <w:r>
+        <w:rPr>
+          <w:rFonts w:ascii="Consolas" w:hAnsi="Consolas"/>
+          <w:sz w:val="24"/>
+          <w:szCs w:val="24"/>
+          <w:lang w:val="pt-PT"/>
+        </w:rPr>
+        <w:t>CompetenciaColaborador</w:t>
+      </w:r>
+      <w:proofErr w:type="spellEnd"/>
+      <w:r>
+        <w:rPr>
+          <w:rFonts w:ascii="Consolas" w:hAnsi="Consolas"/>
+          <w:sz w:val="24"/>
+          <w:szCs w:val="24"/>
+          <w:lang w:val="pt-PT"/>
+        </w:rPr>
+        <w:t>.</w:t>
+      </w:r>
+    </w:p>
+    <w:p>
+      <w:pPr>
+        <w:pStyle w:val="Ttulo2"/>
+        <w:rPr>
+          <w:lang w:val="pt-PT"/>
+        </w:rPr>
+      </w:pPr>
+      <w:bookmarkStart w:id="16" w:name="_Toc92882877"/>
+      <w:r>
+        <w:rPr>
+          <w:lang w:val="pt-PT"/>
+        </w:rPr>
+        <w:t xml:space="preserve">Exercício </w:t>
+      </w:r>
+      <w:r>
+        <w:rPr>
+          <w:lang w:val="pt-PT"/>
+        </w:rPr>
+        <w:t>I</w:t>
+      </w:r>
+      <w:bookmarkEnd w:id="16"/>
+    </w:p>
+    <w:p>
+      <w:pPr>
+        <w:ind w:firstLine="720"/>
+        <w:jc w:val="both"/>
+        <w:rPr>
+          <w:rFonts w:ascii="Consolas" w:hAnsi="Consolas"/>
+          <w:sz w:val="24"/>
+          <w:szCs w:val="24"/>
+          <w:lang w:val="pt-PT"/>
+        </w:rPr>
+      </w:pPr>
+      <w:r>
+        <w:rPr>
+          <w:rFonts w:ascii="Consolas" w:hAnsi="Consolas"/>
+          <w:sz w:val="24"/>
+          <w:szCs w:val="24"/>
+          <w:lang w:val="pt-PT"/>
+        </w:rPr>
+        <w:t xml:space="preserve">A função </w:t>
+      </w:r>
+      <w:proofErr w:type="spellStart"/>
+      <w:r>
+        <w:rPr>
+          <w:rFonts w:ascii="Consolas" w:hAnsi="Consolas"/>
+          <w:sz w:val="24"/>
+          <w:szCs w:val="24"/>
+          <w:lang w:val="pt-PT"/>
+        </w:rPr>
+        <w:t>ListInterByYear</w:t>
+      </w:r>
+      <w:proofErr w:type="spellEnd"/>
+      <w:r>
+        <w:rPr>
+          <w:rFonts w:ascii="Consolas" w:hAnsi="Consolas"/>
+          <w:sz w:val="24"/>
+          <w:szCs w:val="24"/>
+          <w:lang w:val="pt-PT"/>
+        </w:rPr>
+        <w:t xml:space="preserve"> recebe um ano e </w:t>
+      </w:r>
+      <w:r>
+        <w:rPr>
+          <w:rFonts w:ascii="Consolas" w:hAnsi="Consolas"/>
+          <w:sz w:val="24"/>
+          <w:szCs w:val="24"/>
+          <w:lang w:val="pt-PT"/>
+        </w:rPr>
+        <w:t xml:space="preserve">produz a listagem de intervenções que tiveram como </w:t>
+      </w:r>
+      <w:proofErr w:type="spellStart"/>
+      <w:r>
+        <w:rPr>
+          <w:rFonts w:ascii="Consolas" w:hAnsi="Consolas"/>
+          <w:sz w:val="24"/>
+          <w:szCs w:val="24"/>
+          <w:lang w:val="pt-PT"/>
+        </w:rPr>
+        <w:t>data_fim</w:t>
+      </w:r>
+      <w:proofErr w:type="spellEnd"/>
+      <w:r>
+        <w:rPr>
+          <w:rFonts w:ascii="Consolas" w:hAnsi="Consolas"/>
+          <w:sz w:val="24"/>
+          <w:szCs w:val="24"/>
+          <w:lang w:val="pt-PT"/>
+        </w:rPr>
+        <w:t xml:space="preserve"> o ano recebido como parâmetro. Esta listagem é feita através de uma tabela com o id da intervenção e a descrição da mesma.</w:t>
+      </w:r>
+    </w:p>
+    <w:p>
+      <w:pPr>
+        <w:pStyle w:val="Ttulo2"/>
+        <w:rPr>
+          <w:lang w:val="pt-PT"/>
+        </w:rPr>
+      </w:pPr>
+      <w:bookmarkStart w:id="17" w:name="_Toc92882878"/>
+      <w:r>
+        <w:rPr>
+          <w:lang w:val="pt-PT"/>
+        </w:rPr>
+        <w:t xml:space="preserve">Exercício </w:t>
+      </w:r>
+      <w:r>
+        <w:rPr>
+          <w:lang w:val="pt-PT"/>
+        </w:rPr>
+        <w:t>J</w:t>
+      </w:r>
+      <w:bookmarkEnd w:id="17"/>
+    </w:p>
+    <w:p>
+      <w:pPr>
+        <w:ind w:firstLine="720"/>
+        <w:jc w:val="both"/>
+        <w:rPr>
+          <w:rFonts w:ascii="Consolas" w:hAnsi="Consolas"/>
+          <w:sz w:val="24"/>
+          <w:szCs w:val="24"/>
+          <w:lang w:val="pt-PT"/>
+        </w:rPr>
+      </w:pPr>
+      <w:r>
+        <w:rPr>
+          <w:rFonts w:ascii="Consolas" w:hAnsi="Consolas"/>
+          <w:sz w:val="24"/>
+          <w:szCs w:val="24"/>
+          <w:lang w:val="pt-PT"/>
+        </w:rPr>
+        <w:t xml:space="preserve">O </w:t>
+      </w:r>
+      <w:proofErr w:type="spellStart"/>
+      <w:r>
+        <w:rPr>
+          <w:rFonts w:ascii="Consolas" w:hAnsi="Consolas"/>
+          <w:i/>
+          <w:iCs/>
+          <w:sz w:val="24"/>
+          <w:szCs w:val="24"/>
+          <w:lang w:val="pt-PT"/>
+        </w:rPr>
+        <w:t>proced</w:t>
+      </w:r>
+      <w:r>
+        <w:rPr>
+          <w:rFonts w:ascii="Consolas" w:hAnsi="Consolas"/>
+          <w:i/>
+          <w:iCs/>
+          <w:sz w:val="24"/>
+          <w:szCs w:val="24"/>
+          <w:lang w:val="pt-PT"/>
+        </w:rPr>
+        <w:t>ure</w:t>
+      </w:r>
+      <w:proofErr w:type="spellEnd"/>
+      <w:r>
+        <w:rPr>
+          <w:rFonts w:ascii="Consolas" w:hAnsi="Consolas"/>
+          <w:sz w:val="24"/>
+          <w:szCs w:val="24"/>
+          <w:lang w:val="pt-PT"/>
+        </w:rPr>
+        <w:t xml:space="preserve"> </w:t>
+      </w:r>
+      <w:proofErr w:type="spellStart"/>
+      <w:r>
+        <w:rPr>
+          <w:rFonts w:ascii="Consolas" w:hAnsi="Consolas"/>
+          <w:sz w:val="24"/>
+          <w:szCs w:val="24"/>
+          <w:lang w:val="pt-PT"/>
+        </w:rPr>
+        <w:t>UpdateInterStatus</w:t>
+      </w:r>
+      <w:proofErr w:type="spellEnd"/>
+      <w:r>
+        <w:rPr>
+          <w:rFonts w:ascii="Consolas" w:hAnsi="Consolas"/>
+          <w:sz w:val="24"/>
+          <w:szCs w:val="24"/>
+          <w:lang w:val="pt-PT"/>
+        </w:rPr>
+        <w:t xml:space="preserve"> recebe o código da intervenção e o novo estado, que é inserido na mesma. Inicialmente é feita a verificação de que esta intervenção existe de facto na tabela </w:t>
+      </w:r>
+      <w:proofErr w:type="spellStart"/>
+      <w:r>
+        <w:rPr>
+          <w:rFonts w:ascii="Consolas" w:hAnsi="Consolas"/>
+          <w:sz w:val="24"/>
+          <w:szCs w:val="24"/>
+          <w:lang w:val="pt-PT"/>
+        </w:rPr>
+        <w:t>Intervencao</w:t>
+      </w:r>
+      <w:proofErr w:type="spellEnd"/>
+      <w:r>
+        <w:rPr>
+          <w:rFonts w:ascii="Consolas" w:hAnsi="Consolas"/>
+          <w:sz w:val="24"/>
+          <w:szCs w:val="24"/>
+          <w:lang w:val="pt-PT"/>
+        </w:rPr>
+        <w:t>, caso não exista é mostrada uma mensagem que erro informando o utilizador que a intervenção não existe.</w:t>
+      </w:r>
+    </w:p>
+    <w:p>
+      <w:pPr>
+        <w:pStyle w:val="Ttulo2"/>
+        <w:rPr>
+          <w:lang w:val="pt-PT"/>
+        </w:rPr>
+      </w:pPr>
+      <w:bookmarkStart w:id="18" w:name="_Toc92882879"/>
+      <w:r>
+        <w:rPr>
+          <w:lang w:val="pt-PT"/>
+        </w:rPr>
+        <w:t xml:space="preserve">Exercício </w:t>
+      </w:r>
+      <w:r>
+        <w:rPr>
+          <w:lang w:val="pt-PT"/>
+        </w:rPr>
+        <w:t>K</w:t>
+      </w:r>
+      <w:bookmarkEnd w:id="18"/>
+    </w:p>
+    <w:p>
+      <w:pPr>
+        <w:ind w:firstLine="720"/>
+        <w:jc w:val="both"/>
         <w:rPr>
           <w:lang w:val="pt-PT"/>
         </w:rPr>
@@ -7144,7 +8005,7 @@
           <w:lang w:val="pt-PT"/>
         </w:rPr>
       </w:pPr>
-      <w:bookmarkStart w:id="11" w:name="_Toc89640564"/>
+      <w:bookmarkStart w:id="19" w:name="_Toc92882880"/>
       <w:r>
         <w:rPr>
           <w:lang w:val="pt-PT"/>
@@ -7152,7 +8013,7 @@
         <w:lastRenderedPageBreak/>
         <w:t>Conclusão</w:t>
       </w:r>
-      <w:bookmarkEnd w:id="11"/>
+      <w:bookmarkEnd w:id="19"/>
     </w:p>
     <w:p>
       <w:pPr>
@@ -7266,7 +8127,7 @@
           <w:szCs w:val="25"/>
           <w:lang w:val="pt-PT"/>
         </w:rPr>
-        <w:t xml:space="preserve"> Recorremos a escalonamentos</w:t>
+        <w:t xml:space="preserve"> Recorremos a</w:t>
       </w:r>
       <w:r>
         <w:rPr>
@@ -7275,6 +8136,24 @@
           <w:szCs w:val="25"/>
           <w:lang w:val="pt-PT"/>
         </w:rPr>
+        <w:t xml:space="preserve"> conhecimento adquirido anteriormente relativo a sistemas de informação, bem como a</w:t>
+      </w:r>
+      <w:r>
+        <w:rPr>
+          <w:rFonts w:ascii="Consolas" w:hAnsi="Consolas" w:cs="CenturyGothic"/>
+          <w:sz w:val="24"/>
+          <w:szCs w:val="25"/>
+          <w:lang w:val="pt-PT"/>
+        </w:rPr>
+        <w:t xml:space="preserve"> escalonamentos</w:t>
+      </w:r>
+      <w:r>
+        <w:rPr>
+          <w:rFonts w:ascii="Consolas" w:hAnsi="Consolas" w:cs="CenturyGothic"/>
+          <w:sz w:val="24"/>
+          <w:szCs w:val="25"/>
+          <w:lang w:val="pt-PT"/>
+        </w:rPr>
         <w:t xml:space="preserve"> </w:t>
       </w:r>
       <w:r>
@@ -7293,7 +8172,7 @@
           <w:szCs w:val="25"/>
           <w:lang w:val="pt-PT"/>
         </w:rPr>
-        <w:t>,</w:t>
+        <w:t xml:space="preserve"> </w:t>
       </w:r>
       <w:r>
         <w:rPr>
@@ -7302,7 +8181,7 @@
           <w:szCs w:val="25"/>
           <w:lang w:val="pt-PT"/>
         </w:rPr>
-        <w:t xml:space="preserve"> de forma a conseguirmos prever que anomalias teríamos de evitar</w:t>
+        <w:t>de forma a conseguirmos prever que anomalias teríamos de evitar</w:t>
       </w:r>
       <w:r>
         <w:rPr>
@@ -7429,7 +8308,7 @@
           <w:lang w:val="pt-PT"/>
         </w:rPr>
       </w:pPr>
-      <w:bookmarkStart w:id="12" w:name="_Toc89640565"/>
+      <w:bookmarkStart w:id="20" w:name="_Toc92882881"/>
       <w:proofErr w:type="spellStart"/>
       <w:r>
         <w:rPr>
@@ -7438,7 +8317,7 @@
         <w:lastRenderedPageBreak/>
         <w:t>WebGrafia</w:t>
       </w:r>
-      <w:bookmarkEnd w:id="12"/>
+      <w:bookmarkEnd w:id="20"/>
       <w:proofErr w:type="spellEnd"/>
     </w:p>
     <w:p>
@@ -8128,7 +9007,7 @@
   <w:style w:type="paragraph" w:default="1" w:styleId="Normal">
     <w:name w:val="Normal"/>
     <w:qFormat/>
-    <w:rsid w:val="00331410"/>
+    <w:rsid w:val="005901B8"/>
   </w:style>
   <w:style w:type="paragraph" w:styleId="Ttulo1">
     <w:name w:val="heading 1"/>
@@ -9061,6 +9940,21 @@
 </file>
 
 <file path=customXml/item1.xml><?xml version="1.0" encoding="utf-8"?>
+<?mso-contentType ?>
+<FormTemplates xmlns="http://schemas.microsoft.com/sharepoint/v3/contenttype/forms">
+  <Display>DocumentLibraryForm</Display>
+  <Edit>DocumentLibraryForm</Edit>
+  <New>DocumentLibraryForm</New>
+</FormTemplates>
+</file>
+
+<file path=customXml/item2.xml><?xml version="1.0" encoding="utf-8"?>
+<p:properties xmlns:p="http://schemas.microsoft.com/office/2006/metadata/properties" xmlns:xsi="http://www.w3.org/2001/XMLSchema-instance" xmlns:pc="http://schemas.microsoft.com/office/infopath/2007/PartnerControls">
+  <documentManagement/>
+</p:properties>
+</file>
+
+<file path=customXml/item3.xml><?xml version="1.0" encoding="utf-8"?>
 <ct:contentTypeSchema xmlns:ct="http://schemas.microsoft.com/office/2006/metadata/contentType" xmlns:ma="http://schemas.microsoft.com/office/2006/metadata/properties/metaAttributes" ct:_="" ma:_="" ma:contentTypeName="Documento" ma:contentTypeID="0x0101007A7CC85D42530E46BEDBCAA4D19187E0" ma:contentTypeVersion="10" ma:contentTypeDescription="Criar um novo documento." ma:contentTypeScope="" ma:versionID="4906ecf1099d517b74ac4271255c9f17">
   <xsd:schema xmlns:xsd="http://www.w3.org/2001/XMLSchema" xmlns:xs="http://www.w3.org/2001/XMLSchema" xmlns:p="http://schemas.microsoft.com/office/2006/metadata/properties" xmlns:ns3="7da03363-e424-4082-a5f9-36c1f6e4f516" xmlns:ns4="fe2b9c42-ffac-4b87-8178-b915d62608c7" targetNamespace="http://schemas.microsoft.com/office/2006/metadata/properties" ma:root="true" ma:fieldsID="975ec86c24b9ca57621168fb5a07c1e9" ns3:_="" ns4:_="">
     <xsd:import namespace="7da03363-e424-4082-a5f9-36c1f6e4f516"/>
@@ -9263,26 +10157,28 @@
 </ct:contentTypeSchema>
 </file>
 
-<file path=customXml/item2.xml><?xml version="1.0" encoding="utf-8"?>
-<p:properties xmlns:p="http://schemas.microsoft.com/office/2006/metadata/properties" xmlns:xsi="http://www.w3.org/2001/XMLSchema-instance" xmlns:pc="http://schemas.microsoft.com/office/infopath/2007/PartnerControls">
-  <documentManagement/>
-</p:properties>
-</file>
-
-<file path=customXml/item3.xml><?xml version="1.0" encoding="utf-8"?>
-<?mso-contentType ?>
-<FormTemplates xmlns="http://schemas.microsoft.com/sharepoint/v3/contenttype/forms">
-  <Display>DocumentLibraryForm</Display>
-  <Edit>DocumentLibraryForm</Edit>
-  <New>DocumentLibraryForm</New>
-</FormTemplates>
-</file>
-
 <file path=customXml/item4.xml><?xml version="1.0" encoding="utf-8"?>
 <b:Sources xmlns:b="http://schemas.openxmlformats.org/officeDocument/2006/bibliography" xmlns="http://schemas.openxmlformats.org/officeDocument/2006/bibliography" SelectedStyle="\APASixthEditionOfficeOnline.xsl" StyleName="APA" Version="6"/>
 </file>
 
 <file path=customXml/itemProps1.xml><?xml version="1.0" encoding="utf-8"?>
+<ds:datastoreItem xmlns:ds="http://schemas.openxmlformats.org/officeDocument/2006/customXml" ds:itemID="{1CF192B4-F61E-4F1B-9FCB-AED1675B9D47}">
+  <ds:schemaRefs>
+    <ds:schemaRef ds:uri="http://schemas.microsoft.com/sharepoint/v3/contenttype/forms"/>
+  </ds:schemaRefs>
+</ds:datastoreItem>
+</file>
+
+<file path=customXml/itemProps2.xml><?xml version="1.0" encoding="utf-8"?>
+<ds:datastoreItem xmlns:ds="http://schemas.openxmlformats.org/officeDocument/2006/customXml" ds:itemID="{7A2629A4-E7BC-432D-B789-0EB68F12C0FE}">
+  <ds:schemaRefs>
+    <ds:schemaRef ds:uri="http://schemas.microsoft.com/office/2006/metadata/properties"/>
+    <ds:schemaRef ds:uri="http://schemas.microsoft.com/office/infopath/2007/PartnerControls"/>
+  </ds:schemaRefs>
+</ds:datastoreItem>
+</file>
+
+<file path=customXml/itemProps3.xml><?xml version="1.0" encoding="utf-8"?>
 <ds:datastoreItem xmlns:ds="http://schemas.openxmlformats.org/officeDocument/2006/customXml" ds:itemID="{92497D1B-0FC8-47A1-9964-8BF7FC08CF89}">
   <ds:schemaRefs>
     <ds:schemaRef ds:uri="http://schemas.microsoft.com/office/2006/metadata/contentType"/>
@@ -9301,23 +10197,6 @@
 </ds:datastoreItem>
 </file>
 
-<file path=customXml/itemProps2.xml><?xml version="1.0" encoding="utf-8"?>
-<ds:datastoreItem xmlns:ds="http://schemas.openxmlformats.org/officeDocument/2006/customXml" ds:itemID="{7A2629A4-E7BC-432D-B789-0EB68F12C0FE}">
-  <ds:schemaRefs>
-    <ds:schemaRef ds:uri="http://schemas.microsoft.com/office/2006/metadata/properties"/>
-    <ds:schemaRef ds:uri="http://schemas.microsoft.com/office/infopath/2007/PartnerControls"/>
-  </ds:schemaRefs>
-</ds:datastoreItem>
-</file>
-
-<file path=customXml/itemProps3.xml><?xml version="1.0" encoding="utf-8"?>
-<ds:datastoreItem xmlns:ds="http://schemas.openxmlformats.org/officeDocument/2006/customXml" ds:itemID="{1CF192B4-F61E-4F1B-9FCB-AED1675B9D47}">
-  <ds:schemaRefs>
-    <ds:schemaRef ds:uri="http://schemas.microsoft.com/sharepoint/v3/contenttype/forms"/>
-  </ds:schemaRefs>
-</ds:datastoreItem>
-</file>
-
 <file path=customXml/itemProps4.xml><?xml version="1.0" encoding="utf-8"?>
 <ds:datastoreItem xmlns:ds="http://schemas.openxmlformats.org/officeDocument/2006/customXml" ds:itemID="{BBBF231B-7552-46FD-91CE-1A3047D4DD26}">
   <ds:schemaRefs>

</xml_diff>